<commit_message>
Change chart render to chartjs and update cv
</commit_message>
<xml_diff>
--- a/html/biolit-henrik-roos.docx
+++ b/html/biolit-henrik-roos.docx
@@ -138,43 +138,42 @@
           <w:sz w:val="20"/>
           <w:szCs w:val="20"/>
         </w:rPr>
-        <w:t>Roller: Test, teknisk</w:t>
+        <w:t xml:space="preserve">Roller: </w:t>
       </w:r>
       <w:r>
         <w:rPr>
           <w:sz w:val="20"/>
           <w:szCs w:val="20"/>
         </w:rPr>
-        <w:t xml:space="preserve"> </w:t>
+        <w:t>T</w:t>
       </w:r>
       <w:r>
         <w:rPr>
           <w:sz w:val="20"/>
           <w:szCs w:val="20"/>
         </w:rPr>
-        <w:t>testare, utvecklare</w:t>
-      </w:r>
-    </w:p>
-    <w:p>
-      <w:pPr>
+        <w:t>eststrateg</w:t>
+      </w:r>
+      <w:r>
         <w:rPr>
           <w:sz w:val="20"/>
           <w:szCs w:val="20"/>
         </w:rPr>
-      </w:pPr>
+        <w:t>, teknisk</w:t>
+      </w:r>
       <w:r>
         <w:rPr>
           <w:sz w:val="20"/>
           <w:szCs w:val="20"/>
         </w:rPr>
-        <w:t>Födelseår:</w:t>
+        <w:t xml:space="preserve"> </w:t>
       </w:r>
       <w:r>
         <w:rPr>
           <w:sz w:val="20"/>
           <w:szCs w:val="20"/>
         </w:rPr>
-        <w:t xml:space="preserve"> 78</w:t>
+        <w:t>testare, utvecklare</w:t>
       </w:r>
     </w:p>
     <w:p>
@@ -189,49 +188,82 @@
           <w:sz w:val="20"/>
           <w:szCs w:val="20"/>
         </w:rPr>
-        <w:t xml:space="preserve">År i </w:t>
+        <w:t>Födelseår:</w:t>
       </w:r>
       <w:r>
         <w:rPr>
           <w:sz w:val="20"/>
           <w:szCs w:val="20"/>
         </w:rPr>
-        <w:t>branschen</w:t>
-      </w:r>
-      <w:r>
+        <w:t xml:space="preserve"> 78</w:t>
+      </w:r>
+    </w:p>
+    <w:p>
+      <w:pPr>
         <w:rPr>
           <w:sz w:val="20"/>
           <w:szCs w:val="20"/>
         </w:rPr>
-        <w:t>:</w:t>
-      </w:r>
+      </w:pPr>
       <w:r>
         <w:rPr>
           <w:sz w:val="20"/>
           <w:szCs w:val="20"/>
         </w:rPr>
-        <w:t xml:space="preserve"> 8</w:t>
-      </w:r>
-    </w:p>
-    <w:p>
-      <w:pPr>
+        <w:t xml:space="preserve">År i </w:t>
+      </w:r>
+      <w:r>
         <w:rPr>
           <w:sz w:val="20"/>
           <w:szCs w:val="20"/>
         </w:rPr>
-      </w:pPr>
+        <w:t>branschen</w:t>
+      </w:r>
       <w:r>
         <w:rPr>
           <w:sz w:val="20"/>
           <w:szCs w:val="20"/>
         </w:rPr>
-        <w:t>Utbildning: BSc, Teknisk Fysik</w:t>
-      </w:r>
-    </w:p>
-    <w:p>
-      <w:pPr>
-        <w:pStyle w:val="Ingetavstnd"/>
-      </w:pPr>
+        <w:t>:</w:t>
+      </w:r>
+      <w:r>
+        <w:rPr>
+          <w:sz w:val="20"/>
+          <w:szCs w:val="20"/>
+        </w:rPr>
+        <w:t xml:space="preserve"> 10</w:t>
+      </w:r>
+    </w:p>
+    <w:p>
+      <w:pPr>
+        <w:rPr>
+          <w:sz w:val="20"/>
+          <w:szCs w:val="20"/>
+        </w:rPr>
+      </w:pPr>
+      <w:r>
+        <w:rPr>
+          <w:sz w:val="20"/>
+          <w:szCs w:val="20"/>
+        </w:rPr>
+        <w:t xml:space="preserve">Utbildning: </w:t>
+      </w:r>
+      <w:r>
+        <w:rPr>
+          <w:sz w:val="20"/>
+          <w:szCs w:val="20"/>
+        </w:rPr>
+        <w:t>Fristående 198</w:t>
+      </w:r>
+      <w:bookmarkStart w:id="0" w:name="_GoBack"/>
+      <w:bookmarkEnd w:id="0"/>
+      <w:r>
+        <w:rPr>
+          <w:sz w:val="20"/>
+          <w:szCs w:val="20"/>
+        </w:rPr>
+        <w:t xml:space="preserve"> hp (matematik, data, kemi, biologi och fysik)</w:t>
+      </w:r>
     </w:p>
     <w:p>
       <w:pPr>
@@ -293,98 +325,142 @@
           <w:rFonts w:cs="Times"/>
           <w:color w:val="000000" w:themeColor="text1"/>
         </w:rPr>
-        <w:t xml:space="preserve">en driven testanalytiker med bakgrund som systemutvecklare i flertal olika språk, med tiden har </w:t>
+        <w:t>en driven test</w:t>
       </w:r>
       <w:r>
         <w:rPr>
           <w:rFonts w:cs="Times"/>
           <w:color w:val="000000" w:themeColor="text1"/>
         </w:rPr>
-        <w:t>han</w:t>
+        <w:t>strateg</w:t>
       </w:r>
       <w:r>
         <w:rPr>
           <w:rFonts w:cs="Times"/>
           <w:color w:val="000000" w:themeColor="text1"/>
         </w:rPr>
-        <w:t xml:space="preserve"> i allt större uts</w:t>
+        <w:t xml:space="preserve"> med bakgrund som systemutvecklare i fle</w:t>
       </w:r>
       <w:r>
         <w:rPr>
           <w:rFonts w:cs="Times"/>
           <w:color w:val="000000" w:themeColor="text1"/>
         </w:rPr>
-        <w:t xml:space="preserve">träckning rört </w:t>
+        <w:t>rtal</w:t>
       </w:r>
       <w:r>
         <w:rPr>
           <w:rFonts w:cs="Times"/>
           <w:color w:val="000000" w:themeColor="text1"/>
         </w:rPr>
-        <w:t>sig</w:t>
+        <w:t>et</w:t>
       </w:r>
       <w:r>
         <w:rPr>
           <w:rFonts w:cs="Times"/>
           <w:color w:val="000000" w:themeColor="text1"/>
         </w:rPr>
-        <w:t xml:space="preserve"> mot </w:t>
+        <w:t xml:space="preserve"> olika </w:t>
       </w:r>
       <w:r>
         <w:rPr>
           <w:rFonts w:cs="Times"/>
           <w:color w:val="000000" w:themeColor="text1"/>
         </w:rPr>
-        <w:t xml:space="preserve">en </w:t>
+        <w:t>programmeringss</w:t>
       </w:r>
       <w:r>
         <w:rPr>
           <w:rFonts w:cs="Times"/>
           <w:color w:val="000000" w:themeColor="text1"/>
         </w:rPr>
-        <w:t>avancerad testdisciplin</w:t>
+        <w:t>språk, med tiden har</w:t>
       </w:r>
       <w:r>
         <w:rPr>
           <w:rFonts w:cs="Times"/>
           <w:color w:val="000000" w:themeColor="text1"/>
         </w:rPr>
-        <w:t xml:space="preserve">. </w:t>
+        <w:t xml:space="preserve"> </w:t>
       </w:r>
       <w:r>
         <w:rPr>
           <w:rFonts w:cs="Times"/>
           <w:color w:val="000000" w:themeColor="text1"/>
         </w:rPr>
-        <w:t xml:space="preserve">Inom </w:t>
+        <w:t xml:space="preserve">han </w:t>
       </w:r>
       <w:r>
         <w:rPr>
           <w:rFonts w:cs="Times"/>
           <w:color w:val="000000" w:themeColor="text1"/>
         </w:rPr>
-        <w:t>Henriks</w:t>
+        <w:t xml:space="preserve">rört </w:t>
       </w:r>
       <w:r>
         <w:rPr>
           <w:rFonts w:cs="Times"/>
           <w:color w:val="000000" w:themeColor="text1"/>
         </w:rPr>
-        <w:t xml:space="preserve"> inriktning är SOA ett område som </w:t>
+        <w:t>mot krav och test</w:t>
       </w:r>
       <w:r>
         <w:rPr>
           <w:rFonts w:cs="Times"/>
           <w:color w:val="000000" w:themeColor="text1"/>
         </w:rPr>
-        <w:t>han</w:t>
+        <w:t>.</w:t>
       </w:r>
       <w:r>
         <w:rPr>
           <w:rFonts w:cs="Times"/>
           <w:color w:val="000000" w:themeColor="text1"/>
         </w:rPr>
-        <w:t xml:space="preserve"> behärskar mycket väl.</w:t>
+        <w:t xml:space="preserve"> Nu idag fokuserar han på </w:t>
+      </w:r>
+      <w:r>
+        <w:rPr>
+          <w:color w:val="000000" w:themeColor="text1"/>
+        </w:rPr>
+        <w:t>Continuous Delivery</w:t>
+      </w:r>
+      <w:r>
+        <w:rPr>
+          <w:color w:val="000000" w:themeColor="text1"/>
+        </w:rPr>
+        <w:t xml:space="preserve"> och har den k</w:t>
+      </w:r>
+      <w:r>
+        <w:rPr>
+          <w:color w:val="000000" w:themeColor="text1"/>
+        </w:rPr>
+        <w:t xml:space="preserve">unskapen att praktiskt genomföra det stora steget från </w:t>
+      </w:r>
+      <w:r>
+        <w:rPr>
+          <w:rFonts w:cs="Times"/>
+          <w:color w:val="000000" w:themeColor="text1"/>
+        </w:rPr>
+        <w:t>Continuous Integration</w:t>
+      </w:r>
+      <w:r>
+        <w:rPr>
+          <w:rFonts w:cs="Times"/>
+          <w:color w:val="000000" w:themeColor="text1"/>
+        </w:rPr>
+        <w:t xml:space="preserve"> till </w:t>
+      </w:r>
+      <w:r>
+        <w:rPr>
+          <w:color w:val="000000" w:themeColor="text1"/>
+        </w:rPr>
+        <w:t>Continuous Delivery</w:t>
+      </w:r>
+      <w:r>
+        <w:rPr>
+          <w:color w:val="000000" w:themeColor="text1"/>
+        </w:rPr>
+        <w:t>.</w:t>
       </w:r>
     </w:p>
     <w:p>
@@ -418,63 +494,28 @@
           <w:rFonts w:cs="Times"/>
           <w:color w:val="000000" w:themeColor="text1"/>
         </w:rPr>
-        <w:t xml:space="preserve"> är att designa och skapa automatiserade tester, att ta fram riktlinjer </w:t>
+        <w:t xml:space="preserve"> </w:t>
       </w:r>
       <w:r>
         <w:rPr>
           <w:rFonts w:cs="Times"/>
           <w:color w:val="000000" w:themeColor="text1"/>
         </w:rPr>
-        <w:t xml:space="preserve">för </w:t>
+        <w:t>är test men han har en bred kunskap och dokumenterad er</w:t>
       </w:r>
       <w:r>
         <w:rPr>
           <w:rFonts w:cs="Times"/>
           <w:color w:val="000000" w:themeColor="text1"/>
         </w:rPr>
-        <w:t xml:space="preserve">hur bygg- och testprocessen skall bli bättre, utföra integrationstester och optimering av prestandakrävande </w:t>
+        <w:t>farenhet av flertalet olika discipliner</w:t>
       </w:r>
       <w:r>
         <w:rPr>
           <w:rFonts w:cs="Times"/>
           <w:color w:val="000000" w:themeColor="text1"/>
         </w:rPr>
-        <w:t>metoder. I flera uppdrag har han förankrat</w:t>
-      </w:r>
-      <w:r>
-        <w:rPr>
-          <w:rFonts w:cs="Times"/>
-          <w:color w:val="000000" w:themeColor="text1"/>
-        </w:rPr>
-        <w:t xml:space="preserve"> testplan</w:t>
-      </w:r>
-      <w:r>
-        <w:rPr>
-          <w:rFonts w:cs="Times"/>
-          <w:color w:val="000000" w:themeColor="text1"/>
-        </w:rPr>
-        <w:t>er</w:t>
-      </w:r>
-      <w:r>
-        <w:rPr>
-          <w:rFonts w:cs="Times"/>
-          <w:color w:val="000000" w:themeColor="text1"/>
-        </w:rPr>
-        <w:t xml:space="preserve"> som följer testdriven utv</w:t>
-      </w:r>
-      <w:r>
-        <w:rPr>
-          <w:rFonts w:cs="Times"/>
-          <w:color w:val="000000" w:themeColor="text1"/>
-        </w:rPr>
-        <w:t xml:space="preserve">eckling (TDD) med Continuous Integration (CI) som </w:t>
-      </w:r>
-      <w:r>
-        <w:rPr>
-          <w:rFonts w:cs="Times"/>
-          <w:color w:val="000000" w:themeColor="text1"/>
-        </w:rPr>
-        <w:t>processer.</w:t>
+        <w:t xml:space="preserve">. </w:t>
       </w:r>
     </w:p>
     <w:p>
@@ -522,20 +563,27 @@
           <w:rFonts w:cs="Times"/>
           <w:color w:val="000000" w:themeColor="text1"/>
         </w:rPr>
-        <w:t xml:space="preserve"> glad, lyhörd och ansvarsfull. Något annat som kännetecknas är att </w:t>
+        <w:t xml:space="preserve"> glad, lyhörd och ansvarsfull. </w:t>
       </w:r>
       <w:r>
         <w:rPr>
           <w:rFonts w:cs="Times"/>
           <w:color w:val="000000" w:themeColor="text1"/>
         </w:rPr>
-        <w:t>han</w:t>
+        <w:t>H</w:t>
       </w:r>
       <w:r>
         <w:rPr>
           <w:rFonts w:cs="Times"/>
           <w:color w:val="000000" w:themeColor="text1"/>
         </w:rPr>
+        <w:t>an</w:t>
+      </w:r>
+      <w:r>
+        <w:rPr>
+          <w:rFonts w:cs="Times"/>
+          <w:color w:val="000000" w:themeColor="text1"/>
+        </w:rPr>
         <w:t xml:space="preserve"> har en hög analy</w:t>
       </w:r>
       <w:r>
@@ -543,20 +591,41 @@
           <w:rFonts w:cs="Times"/>
           <w:color w:val="000000" w:themeColor="text1"/>
         </w:rPr>
-        <w:t>tisk förmåga och är mycket nyfik</w:t>
+        <w:t xml:space="preserve">tisk förmåga och är mycket </w:t>
       </w:r>
       <w:r>
         <w:rPr>
           <w:rFonts w:cs="Times"/>
           <w:color w:val="000000" w:themeColor="text1"/>
         </w:rPr>
-        <w:t>en på nya</w:t>
+        <w:t>intresserad</w:t>
       </w:r>
       <w:r>
         <w:rPr>
           <w:rFonts w:cs="Times"/>
           <w:color w:val="000000" w:themeColor="text1"/>
         </w:rPr>
+        <w:t xml:space="preserve"> </w:t>
+      </w:r>
+      <w:r>
+        <w:rPr>
+          <w:rFonts w:cs="Times"/>
+          <w:color w:val="000000" w:themeColor="text1"/>
+        </w:rPr>
+        <w:t>av</w:t>
+      </w:r>
+      <w:r>
+        <w:rPr>
+          <w:rFonts w:cs="Times"/>
+          <w:color w:val="000000" w:themeColor="text1"/>
+        </w:rPr>
+        <w:t xml:space="preserve"> nya</w:t>
+      </w:r>
+      <w:r>
+        <w:rPr>
+          <w:rFonts w:cs="Times"/>
+          <w:color w:val="000000" w:themeColor="text1"/>
+        </w:rPr>
         <w:t xml:space="preserve"> tekniker</w:t>
       </w:r>
       <w:r>
@@ -564,54 +633,70 @@
           <w:rFonts w:cs="Times"/>
           <w:color w:val="000000" w:themeColor="text1"/>
         </w:rPr>
+        <w:t xml:space="preserve"> och metoder</w:t>
+      </w:r>
+      <w:r>
+        <w:rPr>
+          <w:rFonts w:cs="Times"/>
+          <w:color w:val="000000" w:themeColor="text1"/>
+        </w:rPr>
         <w:t>.</w:t>
       </w:r>
     </w:p>
     <w:p>
-      <w:pPr>
-        <w:rPr>
-          <w:color w:val="000000" w:themeColor="text1"/>
-        </w:rPr>
-      </w:pPr>
-      <w:r>
-        <w:t>Henrik har en BSc i teknisk fysik</w:t>
-      </w:r>
-      <w:r>
-        <w:t>.</w:t>
+      <w:r>
+        <w:t xml:space="preserve">Henrik har </w:t>
+      </w:r>
+      <w:r>
+        <w:t xml:space="preserve">studerat vid Mälardalens högskola, KTH och </w:t>
+      </w:r>
+      <w:r>
+        <w:t>vid Stockholms universitet, sammantaget</w:t>
       </w:r>
       <w:r>
         <w:t xml:space="preserve"> </w:t>
       </w:r>
       <w:r>
-        <w:t xml:space="preserve">Utöver det har han även studerat </w:t>
-      </w:r>
-      <w:r>
-        <w:rPr>
-          <w:color w:val="000000" w:themeColor="text1"/>
-        </w:rPr>
-        <w:t>Biomatematik. Under student</w:t>
-      </w:r>
-      <w:r>
-        <w:rPr>
-          <w:color w:val="000000" w:themeColor="text1"/>
-        </w:rPr>
-        <w:t>tiden</w:t>
-      </w:r>
-      <w:r>
-        <w:t xml:space="preserve"> drev han eget företag inom web och print.</w:t>
-      </w:r>
-      <w:r>
-        <w:t xml:space="preserve"> </w:t>
-      </w:r>
-      <w:r>
-        <w:t>Adobe Creative Suite med</w:t>
-      </w:r>
-      <w:r>
-        <w:t xml:space="preserve"> främst InDesign, Illustrator och Photoshop hantera han väl.</w:t>
-      </w:r>
-      <w:r>
-        <w:br/>
-      </w:r>
+        <w:t xml:space="preserve">i </w:t>
+      </w:r>
+      <w:r>
+        <w:t>fyra</w:t>
+      </w:r>
+      <w:r>
+        <w:t xml:space="preserve"> år</w:t>
+      </w:r>
+      <w:r>
+        <w:t xml:space="preserve">. Hans huvudämne är matematik som kompletterats med datalogi, biologi, </w:t>
+      </w:r>
+      <w:r>
+        <w:t>kemi</w:t>
+      </w:r>
+      <w:r>
+        <w:t xml:space="preserve"> och fysik</w:t>
+      </w:r>
+      <w:r>
+        <w:t xml:space="preserve">. </w:t>
+      </w:r>
+      <w:r>
+        <w:t xml:space="preserve">Som student var han aktiv i studentkårens arbete som </w:t>
+      </w:r>
+      <w:r>
+        <w:t>arran</w:t>
+      </w:r>
+      <w:r>
+        <w:t xml:space="preserve">gör av arbetsmarknadsmässan Högvarv </w:t>
+      </w:r>
+      <w:r>
+        <w:t>och ledamot tillika ordförande i kårfullmäktige.</w:t>
+      </w:r>
+    </w:p>
+    <w:p/>
+    <w:p>
+      <w:pPr>
+        <w:rPr>
+          <w:color w:val="000000" w:themeColor="text1"/>
+        </w:rPr>
+      </w:pPr>
     </w:p>
     <w:p>
       <w:pPr>
@@ -695,6 +780,26 @@
                 <w:szCs w:val="20"/>
               </w:rPr>
               <w:t>Kompetensområden</w:t>
+            </w:r>
+          </w:p>
+          <w:p>
+            <w:pPr>
+              <w:pStyle w:val="Liststycke"/>
+              <w:numPr>
+                <w:ilvl w:val="0"/>
+                <w:numId w:val="7"/>
+              </w:numPr>
+              <w:rPr>
+                <w:sz w:val="20"/>
+                <w:szCs w:val="20"/>
+              </w:rPr>
+            </w:pPr>
+            <w:r>
+              <w:rPr>
+                <w:sz w:val="20"/>
+                <w:szCs w:val="20"/>
+              </w:rPr>
+              <w:t>Continuous Delivery</w:t>
             </w:r>
           </w:p>
           <w:p>
@@ -786,40 +891,6 @@
               <w:t>tveckling</w:t>
             </w:r>
           </w:p>
-          <w:p>
-            <w:pPr>
-              <w:pStyle w:val="Liststycke"/>
-              <w:numPr>
-                <w:ilvl w:val="0"/>
-                <w:numId w:val="7"/>
-              </w:numPr>
-              <w:rPr>
-                <w:sz w:val="20"/>
-                <w:szCs w:val="20"/>
-              </w:rPr>
-            </w:pPr>
-            <w:r>
-              <w:rPr>
-                <w:sz w:val="20"/>
-                <w:szCs w:val="20"/>
-              </w:rPr>
-              <w:t>Krav</w:t>
-            </w:r>
-            <w:r>
-              <w:rPr>
-                <w:sz w:val="20"/>
-                <w:szCs w:val="20"/>
-              </w:rPr>
-              <w:t xml:space="preserve"> och </w:t>
-            </w:r>
-            <w:r>
-              <w:rPr>
-                <w:sz w:val="20"/>
-                <w:szCs w:val="20"/>
-              </w:rPr>
-              <w:t>strategiarbete</w:t>
-            </w:r>
-          </w:p>
         </w:tc>
         <w:tc>
           <w:tcPr>
@@ -840,6 +911,9 @@
           <w:p>
             <w:pPr>
               <w:rPr>
+                <w:rFonts w:eastAsia="Times New Roman" w:cs="Times New Roman"/>
+                <w:b/>
+                <w:bCs/>
                 <w:sz w:val="20"/>
                 <w:szCs w:val="20"/>
               </w:rPr>
@@ -853,6 +927,28 @@
                 <w:szCs w:val="20"/>
               </w:rPr>
               <w:t>Exempel på tidigare uppdrag</w:t>
+            </w:r>
+          </w:p>
+          <w:p>
+            <w:pPr>
+              <w:pStyle w:val="Liststycke"/>
+              <w:numPr>
+                <w:ilvl w:val="0"/>
+                <w:numId w:val="8"/>
+              </w:numPr>
+              <w:rPr>
+                <w:rFonts w:eastAsia="Times New Roman" w:cs="Times New Roman"/>
+                <w:sz w:val="20"/>
+                <w:szCs w:val="20"/>
+              </w:rPr>
+            </w:pPr>
+            <w:r>
+              <w:rPr>
+                <w:rFonts w:eastAsia="Times New Roman" w:cs="Times New Roman"/>
+                <w:sz w:val="20"/>
+                <w:szCs w:val="20"/>
+              </w:rPr>
+              <w:t>Telekom/TV</w:t>
             </w:r>
           </w:p>
           <w:p>
@@ -1009,27 +1105,13 @@
               </w:rPr>
               <w:t>Testdriven utveckling</w:t>
             </w:r>
-          </w:p>
-          <w:p>
-            <w:pPr>
-              <w:pStyle w:val="Liststycke"/>
-              <w:numPr>
-                <w:ilvl w:val="0"/>
-                <w:numId w:val="9"/>
-              </w:numPr>
-              <w:rPr>
-                <w:rFonts w:eastAsia="Times New Roman" w:cs="Times New Roman"/>
-                <w:sz w:val="20"/>
-                <w:szCs w:val="20"/>
-              </w:rPr>
-            </w:pPr>
             <w:r>
               <w:rPr>
                 <w:rFonts w:eastAsia="Times New Roman" w:cs="Times New Roman"/>
                 <w:sz w:val="20"/>
                 <w:szCs w:val="20"/>
               </w:rPr>
-              <w:t>Event-driven programming</w:t>
+              <w:t xml:space="preserve"> och </w:t>
             </w:r>
             <w:r>
               <w:rPr>
@@ -1037,37 +1119,7 @@
                 <w:sz w:val="20"/>
                 <w:szCs w:val="20"/>
               </w:rPr>
-              <w:t xml:space="preserve">, </w:t>
-            </w:r>
-            <w:r>
-              <w:rPr>
-                <w:rFonts w:eastAsia="Times New Roman" w:cs="Times New Roman"/>
-                <w:sz w:val="20"/>
-                <w:szCs w:val="20"/>
-              </w:rPr>
-              <w:t>Parallel computing</w:t>
-            </w:r>
-          </w:p>
-          <w:p>
-            <w:pPr>
-              <w:pStyle w:val="Liststycke"/>
-              <w:numPr>
-                <w:ilvl w:val="0"/>
-                <w:numId w:val="9"/>
-              </w:numPr>
-              <w:rPr>
-                <w:rFonts w:eastAsia="Times New Roman" w:cs="Times New Roman"/>
-                <w:sz w:val="20"/>
-                <w:szCs w:val="20"/>
-              </w:rPr>
-            </w:pPr>
-            <w:r>
-              <w:rPr>
-                <w:rFonts w:eastAsia="Times New Roman" w:cs="Times New Roman"/>
-                <w:sz w:val="20"/>
-                <w:szCs w:val="20"/>
-              </w:rPr>
-              <w:t>Continuous Integration (Jenkins)</w:t>
+              <w:t>Behavior-driven development</w:t>
             </w:r>
           </w:p>
           <w:p>
@@ -1097,6 +1149,14 @@
                 <w:sz w:val="20"/>
                 <w:szCs w:val="20"/>
               </w:rPr>
+              <w:t xml:space="preserve"> Pro</w:t>
+            </w:r>
+            <w:r>
+              <w:rPr>
+                <w:rFonts w:eastAsia="Times New Roman" w:cs="Times New Roman"/>
+                <w:sz w:val="20"/>
+                <w:szCs w:val="20"/>
+              </w:rPr>
               <w:t xml:space="preserve"> (på avancerad nivå)</w:t>
             </w:r>
           </w:p>
@@ -1113,6 +1173,58 @@
                 <w:szCs w:val="20"/>
               </w:rPr>
             </w:pPr>
+            <w:r>
+              <w:rPr>
+                <w:rFonts w:eastAsia="Times New Roman" w:cs="Times New Roman"/>
+                <w:sz w:val="20"/>
+                <w:szCs w:val="20"/>
+              </w:rPr>
+              <w:t>Puppet</w:t>
+            </w:r>
+          </w:p>
+          <w:p>
+            <w:pPr>
+              <w:pStyle w:val="Liststycke"/>
+              <w:numPr>
+                <w:ilvl w:val="0"/>
+                <w:numId w:val="9"/>
+              </w:numPr>
+              <w:rPr>
+                <w:rFonts w:eastAsia="Times New Roman" w:cs="Times New Roman"/>
+                <w:sz w:val="20"/>
+                <w:szCs w:val="20"/>
+              </w:rPr>
+            </w:pPr>
+            <w:r>
+              <w:rPr>
+                <w:rFonts w:eastAsia="Times New Roman" w:cs="Times New Roman"/>
+                <w:sz w:val="20"/>
+                <w:szCs w:val="20"/>
+              </w:rPr>
+              <w:t>Bash- och fish shell</w:t>
+            </w:r>
+          </w:p>
+          <w:p>
+            <w:pPr>
+              <w:pStyle w:val="Liststycke"/>
+              <w:numPr>
+                <w:ilvl w:val="0"/>
+                <w:numId w:val="9"/>
+              </w:numPr>
+              <w:rPr>
+                <w:rFonts w:eastAsia="Times New Roman" w:cs="Times New Roman"/>
+                <w:sz w:val="20"/>
+                <w:szCs w:val="20"/>
+              </w:rPr>
+            </w:pPr>
+            <w:r>
+              <w:rPr>
+                <w:rFonts w:eastAsia="Times New Roman" w:cs="Times New Roman"/>
+                <w:sz w:val="20"/>
+                <w:szCs w:val="20"/>
+              </w:rPr>
+              <w:t xml:space="preserve">Kanban, Lean och </w:t>
+            </w:r>
             <w:r>
               <w:rPr>
                 <w:rFonts w:eastAsia="Times New Roman" w:cs="Times New Roman"/>
@@ -1141,7 +1253,7 @@
                 <w:sz w:val="20"/>
                 <w:szCs w:val="20"/>
               </w:rPr>
-              <w:t>Visual Studio, NetBeans</w:t>
+              <w:t xml:space="preserve">Visual Studio, </w:t>
             </w:r>
             <w:r>
               <w:rPr>
@@ -1149,7 +1261,31 @@
                 <w:sz w:val="20"/>
                 <w:szCs w:val="20"/>
               </w:rPr>
-              <w:t xml:space="preserve">, Eclipse, </w:t>
+              <w:t>IntelliJ</w:t>
+            </w:r>
+            <w:r>
+              <w:rPr>
+                <w:rFonts w:eastAsia="Times New Roman" w:cs="Times New Roman"/>
+                <w:sz w:val="20"/>
+                <w:szCs w:val="20"/>
+              </w:rPr>
+              <w:t>, PhpS</w:t>
+            </w:r>
+            <w:r>
+              <w:rPr>
+                <w:rFonts w:eastAsia="Times New Roman" w:cs="Times New Roman"/>
+                <w:sz w:val="20"/>
+                <w:szCs w:val="20"/>
+              </w:rPr>
+              <w:t>torm</w:t>
+            </w:r>
+            <w:r>
+              <w:rPr>
+                <w:rFonts w:eastAsia="Times New Roman" w:cs="Times New Roman"/>
+                <w:sz w:val="20"/>
+                <w:szCs w:val="20"/>
+              </w:rPr>
+              <w:t xml:space="preserve">, </w:t>
             </w:r>
             <w:r>
               <w:rPr>
@@ -1439,46 +1575,6 @@
           </w:p>
           <w:p>
             <w:pPr>
-              <w:pStyle w:val="Liststycke"/>
-              <w:numPr>
-                <w:ilvl w:val="0"/>
-                <w:numId w:val="10"/>
-              </w:numPr>
-              <w:rPr>
-                <w:rFonts w:eastAsia="Times New Roman" w:cs="Times New Roman"/>
-                <w:sz w:val="20"/>
-                <w:szCs w:val="20"/>
-              </w:rPr>
-            </w:pPr>
-            <w:r>
-              <w:rPr>
-                <w:rFonts w:eastAsia="Times New Roman" w:cs="Times New Roman"/>
-                <w:sz w:val="20"/>
-                <w:szCs w:val="20"/>
-              </w:rPr>
-              <w:t xml:space="preserve">Shell script </w:t>
-            </w:r>
-            <w:r>
-              <w:rPr>
-                <w:rFonts w:eastAsia="Times New Roman" w:cs="Times New Roman"/>
-                <w:i/>
-                <w:sz w:val="20"/>
-                <w:szCs w:val="20"/>
-              </w:rPr>
-              <w:t>bash file, PowerShell</w:t>
-            </w:r>
-          </w:p>
-          <w:p>
-            <w:pPr>
-              <w:rPr>
-                <w:rFonts w:eastAsia="Times New Roman" w:cs="Times New Roman"/>
-                <w:sz w:val="20"/>
-                <w:szCs w:val="20"/>
-              </w:rPr>
-            </w:pPr>
-          </w:p>
-          <w:p>
-            <w:pPr>
               <w:rPr>
                 <w:rFonts w:eastAsia="Times New Roman" w:cs="Times New Roman"/>
                 <w:sz w:val="20"/>
@@ -1538,70 +1634,70 @@
           <w:rFonts w:cs="Times New Roman"/>
           <w:szCs w:val="28"/>
         </w:rPr>
-        <w:t>Mawe</w:t>
+        <w:t>ComHem AB</w:t>
       </w:r>
       <w:r>
         <w:rPr>
           <w:rFonts w:cs="Times New Roman"/>
           <w:szCs w:val="28"/>
         </w:rPr>
-        <w:t>ll för Stockholms läns landsting</w:t>
+        <w:t xml:space="preserve"> </w:t>
       </w:r>
       <w:r>
         <w:rPr>
           <w:rFonts w:cs="Times New Roman"/>
           <w:szCs w:val="28"/>
         </w:rPr>
-        <w:t xml:space="preserve"> </w:t>
+        <w:t>2013</w:t>
       </w:r>
       <w:r>
         <w:rPr>
           <w:rFonts w:cs="Times New Roman"/>
           <w:szCs w:val="28"/>
         </w:rPr>
-        <w:t>2012</w:t>
+        <w:t>-</w:t>
       </w:r>
       <w:r>
         <w:rPr>
           <w:rFonts w:cs="Times New Roman"/>
           <w:szCs w:val="28"/>
         </w:rPr>
-        <w:t>-</w:t>
+        <w:t>08</w:t>
       </w:r>
       <w:r>
         <w:rPr>
           <w:rFonts w:cs="Times New Roman"/>
           <w:szCs w:val="28"/>
         </w:rPr>
-        <w:t>11</w:t>
+        <w:t xml:space="preserve"> – </w:t>
       </w:r>
       <w:r>
         <w:rPr>
           <w:rFonts w:cs="Times New Roman"/>
           <w:szCs w:val="28"/>
         </w:rPr>
-        <w:t xml:space="preserve"> – </w:t>
+        <w:t>2015</w:t>
       </w:r>
       <w:r>
         <w:rPr>
           <w:rFonts w:cs="Times New Roman"/>
           <w:szCs w:val="28"/>
         </w:rPr>
-        <w:t>2013</w:t>
+        <w:t>-</w:t>
       </w:r>
       <w:r>
         <w:rPr>
           <w:rFonts w:cs="Times New Roman"/>
           <w:szCs w:val="28"/>
         </w:rPr>
-        <w:t>-</w:t>
+        <w:t>01</w:t>
       </w:r>
       <w:r>
         <w:rPr>
           <w:rFonts w:cs="Times New Roman"/>
           <w:szCs w:val="28"/>
         </w:rPr>
-        <w:t xml:space="preserve">01 </w:t>
+        <w:t xml:space="preserve"> </w:t>
       </w:r>
     </w:p>
     <w:p>
@@ -1623,7 +1719,7 @@
           <w:i/>
           <w:color w:val="000000" w:themeColor="text1"/>
         </w:rPr>
-        <w:t xml:space="preserve"> Tekniks Testledare</w:t>
+        <w:t xml:space="preserve"> Testautomatiseringsutvecklare</w:t>
       </w:r>
     </w:p>
     <w:p>
@@ -1644,7 +1740,73 @@
         <w:rPr>
           <w:color w:val="000000" w:themeColor="text1"/>
         </w:rPr>
-        <w:t>Samma projekt</w:t>
+        <w:t>Konsultuppdrag inom testau</w:t>
+      </w:r>
+      <w:r>
+        <w:rPr>
+          <w:color w:val="000000" w:themeColor="text1"/>
+        </w:rPr>
+        <w:t>tomation. Arbetsbeskrivningen var att</w:t>
+      </w:r>
+      <w:r>
+        <w:rPr>
+          <w:color w:val="000000" w:themeColor="text1"/>
+        </w:rPr>
+        <w:t xml:space="preserve"> förädla den befintliga testautomatiseringen och te</w:t>
+      </w:r>
+      <w:r>
+        <w:rPr>
+          <w:color w:val="000000" w:themeColor="text1"/>
+        </w:rPr>
+        <w:t>stramv</w:t>
+      </w:r>
+      <w:r>
+        <w:rPr>
+          <w:color w:val="000000" w:themeColor="text1"/>
+        </w:rPr>
+        <w:t>erk för främst det team Henrik arbetade med</w:t>
+      </w:r>
+      <w:r>
+        <w:rPr>
+          <w:color w:val="000000" w:themeColor="text1"/>
+        </w:rPr>
+        <w:t xml:space="preserve"> - TiVo satsnin</w:t>
+      </w:r>
+      <w:r>
+        <w:rPr>
+          <w:color w:val="000000" w:themeColor="text1"/>
+        </w:rPr>
+        <w:t xml:space="preserve">gen. </w:t>
+      </w:r>
+      <w:r>
+        <w:rPr>
+          <w:color w:val="000000" w:themeColor="text1"/>
+        </w:rPr>
+        <w:t>Han hjälpte även andra agila-</w:t>
+      </w:r>
+      <w:r>
+        <w:rPr>
+          <w:color w:val="000000" w:themeColor="text1"/>
+        </w:rPr>
+        <w:t>team med deras automatisering. Målet</w:t>
+      </w:r>
+      <w:r>
+        <w:rPr>
+          <w:color w:val="000000" w:themeColor="text1"/>
+        </w:rPr>
+        <w:t xml:space="preserve"> var</w:t>
+      </w:r>
+      <w:r>
+        <w:rPr>
+          <w:color w:val="000000" w:themeColor="text1"/>
+        </w:rPr>
+        <w:t xml:space="preserve">: one day delivery </w:t>
+      </w:r>
+      <w:r>
+        <w:rPr>
+          <w:color w:val="000000" w:themeColor="text1"/>
+        </w:rPr>
+        <w:t>för alla leveranser från samtliga team.</w:t>
       </w:r>
       <w:r>
         <w:rPr>
@@ -1654,17 +1816,52 @@
       </w:r>
       <w:r>
         <w:rPr>
-          <w:i/>
-          <w:color w:val="000000" w:themeColor="text1"/>
-        </w:rPr>
-        <w:t xml:space="preserve">[se Testledare vid </w:t>
-      </w:r>
-      <w:r>
-        <w:rPr>
-          <w:i/>
-          <w:color w:val="000000" w:themeColor="text1"/>
-        </w:rPr>
-        <w:t>Stockholms läns landsting]</w:t>
+          <w:color w:val="000000" w:themeColor="text1"/>
+        </w:rPr>
+        <w:t>Henrik</w:t>
+      </w:r>
+      <w:r>
+        <w:rPr>
+          <w:color w:val="000000" w:themeColor="text1"/>
+        </w:rPr>
+        <w:t xml:space="preserve">s team var ett av de team som ledde utvecklingen av </w:t>
+      </w:r>
+      <w:r>
+        <w:rPr>
+          <w:color w:val="000000" w:themeColor="text1"/>
+        </w:rPr>
+        <w:t>Continuous Delivery</w:t>
+      </w:r>
+      <w:r>
+        <w:rPr>
+          <w:color w:val="000000" w:themeColor="text1"/>
+        </w:rPr>
+        <w:t xml:space="preserve"> på ComHem. När Henrik började på ComHem så ingick alla leveranser till produktion i en standard-release med planerat driftstopp vanligtvis på natten var</w:t>
+      </w:r>
+      <w:r>
+        <w:rPr>
+          <w:color w:val="000000" w:themeColor="text1"/>
+        </w:rPr>
+        <w:t xml:space="preserve"> tredje vecka. I slutet av uppdraget utgick 90 % av alla leveranser till produktion från Henriks team</w:t>
+      </w:r>
+      <w:r>
+        <w:rPr>
+          <w:color w:val="000000" w:themeColor="text1"/>
+        </w:rPr>
+        <w:t xml:space="preserve"> på </w:t>
+      </w:r>
+      <w:r>
+        <w:rPr>
+          <w:b/>
+          <w:color w:val="000000" w:themeColor="text1"/>
+        </w:rPr>
+        <w:t>dagtid utan driftstopp</w:t>
+      </w:r>
+      <w:r>
+        <w:rPr>
+          <w:color w:val="000000" w:themeColor="text1"/>
+        </w:rPr>
+        <w:t>.</w:t>
       </w:r>
       <w:r>
         <w:rPr>
@@ -1676,91 +1873,37 @@
         <w:rPr>
           <w:color w:val="000000" w:themeColor="text1"/>
         </w:rPr>
-        <w:t>som Henrik</w:t>
-      </w:r>
-      <w:r>
-        <w:rPr>
-          <w:color w:val="000000" w:themeColor="text1"/>
-        </w:rPr>
-        <w:t xml:space="preserve"> lämnade för ett par års sedan men nu i nytt omtag. Samma kund, samma mål att ersätta en befintlig mycket dyr lagringslösn</w:t>
-      </w:r>
-      <w:r>
-        <w:rPr>
-          <w:color w:val="000000" w:themeColor="text1"/>
-        </w:rPr>
-        <w:t>ing med open-source lösning. Henrik</w:t>
-      </w:r>
-      <w:r>
-        <w:rPr>
-          <w:color w:val="000000" w:themeColor="text1"/>
-        </w:rPr>
-        <w:t xml:space="preserve"> kunde återvända </w:t>
-      </w:r>
-      <w:r>
-        <w:rPr>
-          <w:color w:val="000000" w:themeColor="text1"/>
-        </w:rPr>
-        <w:t xml:space="preserve">de krav som </w:t>
-      </w:r>
-      <w:r>
-        <w:rPr>
-          <w:color w:val="000000" w:themeColor="text1"/>
-        </w:rPr>
-        <w:t xml:space="preserve">ursprungligen </w:t>
-      </w:r>
-      <w:r>
-        <w:rPr>
-          <w:color w:val="000000" w:themeColor="text1"/>
-        </w:rPr>
-        <w:t xml:space="preserve">han tog fram innan, </w:t>
-      </w:r>
-      <w:r>
-        <w:rPr>
-          <w:color w:val="000000" w:themeColor="text1"/>
-        </w:rPr>
-        <w:t xml:space="preserve">vilket blev en stabil </w:t>
-      </w:r>
-      <w:r>
-        <w:rPr>
-          <w:color w:val="000000" w:themeColor="text1"/>
-        </w:rPr>
-        <w:t>accepts</w:t>
-      </w:r>
-      <w:r>
-        <w:rPr>
-          <w:color w:val="000000" w:themeColor="text1"/>
-        </w:rPr>
-        <w:t xml:space="preserve"> krav-platta. För att hjälpa </w:t>
-      </w:r>
-      <w:r>
-        <w:rPr>
-          <w:color w:val="000000" w:themeColor="text1"/>
-        </w:rPr>
-        <w:t>utvecklingsteamet så dammade Henrik</w:t>
-      </w:r>
-      <w:r>
-        <w:rPr>
-          <w:color w:val="000000" w:themeColor="text1"/>
-        </w:rPr>
-        <w:t xml:space="preserve"> av en gammal testmotor som använts i projekts början</w:t>
-      </w:r>
-      <w:r>
-        <w:rPr>
-          <w:color w:val="000000" w:themeColor="text1"/>
-        </w:rPr>
-        <w:t xml:space="preserve">, skriven helt i egen Java. Henrik </w:t>
-      </w:r>
-      <w:r>
-        <w:rPr>
-          <w:color w:val="000000" w:themeColor="text1"/>
-        </w:rPr>
-        <w:t>såg till att den gick att köra i testmiljön och gav tydliga testresultat i Jenkins Continuous Integration motor. Den motorn blev en helautomatisk systemtestmiljö som testade alla positiva och några alternativ flöden i den nya och gamla lagringslösning</w:t>
-      </w:r>
-      <w:r>
-        <w:rPr>
-          <w:color w:val="000000" w:themeColor="text1"/>
-        </w:rPr>
-        <w:t>en</w:t>
+        <w:t xml:space="preserve">Henrik var djup engagerad i vad som behövdes göras för att det skulle vara möjligt att göra produktionsförändringar utan driftstörning. </w:t>
+      </w:r>
+      <w:r>
+        <w:rPr>
+          <w:color w:val="000000" w:themeColor="text1"/>
+        </w:rPr>
+        <w:t>Det var oftast han själv so</w:t>
+      </w:r>
+      <w:r>
+        <w:rPr>
+          <w:color w:val="000000" w:themeColor="text1"/>
+        </w:rPr>
+        <w:t xml:space="preserve">m utförde själva kontrollen och </w:t>
+      </w:r>
+      <w:r>
+        <w:rPr>
+          <w:color w:val="000000" w:themeColor="text1"/>
+        </w:rPr>
+        <w:t>produk</w:t>
+      </w:r>
+      <w:r>
+        <w:rPr>
+          <w:color w:val="000000" w:themeColor="text1"/>
+        </w:rPr>
+        <w:t xml:space="preserve">tionssättningen av förändringen efter ok från </w:t>
+      </w:r>
+      <w:r>
+        <w:rPr>
+          <w:color w:val="000000" w:themeColor="text1"/>
+        </w:rPr>
+        <w:t>verksamheten</w:t>
       </w:r>
       <w:r>
         <w:rPr>
@@ -1768,24 +1911,6 @@
         </w:rPr>
         <w:t>.</w:t>
       </w:r>
-      <w:r>
-        <w:rPr>
-          <w:color w:val="000000" w:themeColor="text1"/>
-        </w:rPr>
-        <w:t xml:space="preserve"> Projektet avslutades denna gång med framgång och den </w:t>
-      </w:r>
-      <w:r>
-        <w:rPr>
-          <w:color w:val="000000" w:themeColor="text1"/>
-        </w:rPr>
-        <w:t>helautomatisk systemtestmiljö</w:t>
-      </w:r>
-      <w:r>
-        <w:rPr>
-          <w:color w:val="000000" w:themeColor="text1"/>
-        </w:rPr>
-        <w:t xml:space="preserve"> som togs fram i projektet ligger idag som ett bra stöd för förvaltningen.</w:t>
-      </w:r>
     </w:p>
     <w:p>
       <w:pPr>
@@ -1827,6 +1952,33 @@
           <w:iCs/>
           <w:color w:val="000000" w:themeColor="text1"/>
         </w:rPr>
+        <w:t>Continuous Delivery</w:t>
+      </w:r>
+      <w:r>
+        <w:rPr>
+          <w:rFonts w:ascii="Times New Roman" w:eastAsia="Times New Roman" w:hAnsi="Times New Roman" w:cs="Times New Roman"/>
+          <w:i/>
+          <w:iCs/>
+          <w:color w:val="000000" w:themeColor="text1"/>
+        </w:rPr>
+        <w:t>,</w:t>
+      </w:r>
+      <w:r>
+        <w:rPr>
+          <w:rFonts w:ascii="Times New Roman" w:eastAsia="Times New Roman" w:hAnsi="Times New Roman" w:cs="Times New Roman"/>
+          <w:i/>
+          <w:iCs/>
+          <w:color w:val="000000" w:themeColor="text1"/>
+        </w:rPr>
+        <w:t xml:space="preserve"> </w:t>
+      </w:r>
+      <w:r>
+        <w:rPr>
+          <w:rFonts w:ascii="Times New Roman" w:eastAsia="Times New Roman" w:hAnsi="Times New Roman" w:cs="Times New Roman"/>
+          <w:i/>
+          <w:iCs/>
+          <w:color w:val="000000" w:themeColor="text1"/>
+        </w:rPr>
         <w:t xml:space="preserve">Teststrategi, </w:t>
       </w:r>
       <w:r>
@@ -1854,16 +2006,34 @@
           <w:iCs/>
           <w:color w:val="000000" w:themeColor="text1"/>
         </w:rPr>
-        <w:t>Continuous Integration,</w:t>
-      </w:r>
-      <w:r>
-        <w:rPr>
-          <w:rFonts w:ascii="Times New Roman" w:eastAsia="Times New Roman" w:hAnsi="Times New Roman" w:cs="Times New Roman"/>
-          <w:i/>
-          <w:iCs/>
-          <w:color w:val="000000" w:themeColor="text1"/>
-        </w:rPr>
-        <w:t xml:space="preserve"> Jenkins, Java, jUnit</w:t>
+        <w:t>Blue-Green Deployment</w:t>
+      </w:r>
+      <w:r>
+        <w:rPr>
+          <w:rFonts w:ascii="Times New Roman" w:eastAsia="Times New Roman" w:hAnsi="Times New Roman" w:cs="Times New Roman"/>
+          <w:i/>
+          <w:iCs/>
+          <w:color w:val="000000" w:themeColor="text1"/>
+        </w:rPr>
+        <w:t xml:space="preserve">, SoapUI Pro, Puppet, </w:t>
+      </w:r>
+      <w:r>
+        <w:rPr>
+          <w:rFonts w:ascii="Times New Roman" w:eastAsia="Times New Roman" w:hAnsi="Times New Roman" w:cs="Times New Roman"/>
+          <w:i/>
+          <w:iCs/>
+          <w:color w:val="000000" w:themeColor="text1"/>
+        </w:rPr>
+        <w:t>Java Spring</w:t>
+      </w:r>
+      <w:r>
+        <w:rPr>
+          <w:rFonts w:ascii="Times New Roman" w:eastAsia="Times New Roman" w:hAnsi="Times New Roman" w:cs="Times New Roman"/>
+          <w:i/>
+          <w:iCs/>
+          <w:color w:val="000000" w:themeColor="text1"/>
+        </w:rPr>
+        <w:t>, Kanban och Lean.</w:t>
       </w:r>
     </w:p>
     <w:p>
@@ -1879,743 +2049,1084 @@
           <w:rFonts w:cs="Times New Roman"/>
           <w:szCs w:val="28"/>
         </w:rPr>
-        <w:t xml:space="preserve">Mawell för </w:t>
+        <w:t>Mawe</w:t>
       </w:r>
       <w:r>
         <w:rPr>
           <w:rFonts w:cs="Times New Roman"/>
           <w:szCs w:val="28"/>
         </w:rPr>
-        <w:t>Sverig</w:t>
+        <w:t>ll för Stockholms läns landsting</w:t>
       </w:r>
       <w:r>
         <w:rPr>
           <w:rFonts w:cs="Times New Roman"/>
           <w:szCs w:val="28"/>
         </w:rPr>
-        <w:t>es Kommuner och Landsting</w:t>
+        <w:t xml:space="preserve"> </w:t>
       </w:r>
       <w:r>
         <w:rPr>
           <w:rFonts w:cs="Times New Roman"/>
           <w:szCs w:val="28"/>
         </w:rPr>
-        <w:t xml:space="preserve"> 2012-</w:t>
+        <w:t>2012</w:t>
       </w:r>
       <w:r>
         <w:rPr>
           <w:rFonts w:cs="Times New Roman"/>
           <w:szCs w:val="28"/>
         </w:rPr>
-        <w:t>06</w:t>
+        <w:t>-</w:t>
       </w:r>
       <w:r>
         <w:rPr>
           <w:rFonts w:cs="Times New Roman"/>
           <w:szCs w:val="28"/>
         </w:rPr>
-        <w:t xml:space="preserve"> </w:t>
+        <w:t>11</w:t>
       </w:r>
       <w:r>
         <w:rPr>
           <w:rFonts w:cs="Times New Roman"/>
           <w:szCs w:val="28"/>
         </w:rPr>
-        <w:t>–</w:t>
+        <w:t xml:space="preserve"> – </w:t>
       </w:r>
       <w:r>
         <w:rPr>
           <w:rFonts w:cs="Times New Roman"/>
           <w:szCs w:val="28"/>
         </w:rPr>
-        <w:t xml:space="preserve"> 2012-</w:t>
+        <w:t>2013</w:t>
       </w:r>
       <w:r>
         <w:rPr>
           <w:rFonts w:cs="Times New Roman"/>
           <w:szCs w:val="28"/>
         </w:rPr>
-        <w:t xml:space="preserve">10 </w:t>
-      </w:r>
-    </w:p>
-    <w:p>
-      <w:pPr>
-        <w:rPr>
-          <w:i/>
-          <w:color w:val="000000" w:themeColor="text1"/>
-        </w:rPr>
-      </w:pPr>
-      <w:r>
-        <w:rPr>
-          <w:i/>
-          <w:color w:val="000000" w:themeColor="text1"/>
-        </w:rPr>
-        <w:t xml:space="preserve">Roll: </w:t>
-      </w:r>
-      <w:r>
-        <w:rPr>
-          <w:i/>
-          <w:color w:val="000000" w:themeColor="text1"/>
-        </w:rPr>
-        <w:t>Arkitekt</w:t>
-      </w:r>
-    </w:p>
-    <w:p>
-      <w:pPr>
-        <w:rPr>
-          <w:color w:val="000000" w:themeColor="text1"/>
-        </w:rPr>
-      </w:pPr>
-    </w:p>
-    <w:p>
-      <w:pPr>
-        <w:pStyle w:val="Ingetavstnd"/>
-        <w:rPr>
-          <w:color w:val="000000" w:themeColor="text1"/>
-        </w:rPr>
-      </w:pPr>
-      <w:r>
-        <w:rPr>
-          <w:color w:val="000000" w:themeColor="text1"/>
-        </w:rPr>
-        <w:t>Efter införandet av den nya patientsäkerhetslagen som trädde i kraft har det ställts högre krav på att öka säkerheten i vården. En av de metoder som ökar säkerheten är strukturerad journalgranskning som är framtagen av SKL. Strukturerad journalgranskning är en etablerad metod för att identifiera skador som oftast inte uppmärksammats på annat sätt. Metoden går ut på att strukturerat granska journaler från redan avslutade slutenvårdstillfällen.</w:t>
-      </w:r>
-    </w:p>
-    <w:p>
-      <w:pPr>
-        <w:pStyle w:val="Ingetavstnd"/>
-        <w:rPr>
-          <w:color w:val="000000" w:themeColor="text1"/>
-        </w:rPr>
-      </w:pPr>
-    </w:p>
-    <w:p>
-      <w:pPr>
-        <w:pStyle w:val="Ingetavstnd"/>
-        <w:rPr>
-          <w:color w:val="000000" w:themeColor="text1"/>
-        </w:rPr>
-      </w:pPr>
-      <w:r>
-        <w:rPr>
-          <w:color w:val="000000" w:themeColor="text1"/>
-        </w:rPr>
-        <w:t>Henrik</w:t>
-      </w:r>
-      <w:r>
-        <w:rPr>
-          <w:color w:val="000000" w:themeColor="text1"/>
-        </w:rPr>
-        <w:t xml:space="preserve"> tog fram ett verktyg för att kunna arbeta</w:t>
-      </w:r>
-      <w:r>
-        <w:rPr>
-          <w:color w:val="000000" w:themeColor="text1"/>
-        </w:rPr>
-        <w:t xml:space="preserve">t systematiskt med strukturerad </w:t>
-      </w:r>
-      <w:r>
-        <w:rPr>
-          <w:color w:val="000000" w:themeColor="text1"/>
-        </w:rPr>
-        <w:t>journalgranskning kring skada.</w:t>
-      </w:r>
-    </w:p>
-    <w:p>
-      <w:pPr>
-        <w:pStyle w:val="Ingetavstnd"/>
-        <w:rPr>
-          <w:color w:val="000000" w:themeColor="text1"/>
-        </w:rPr>
-      </w:pPr>
-    </w:p>
-    <w:p>
-      <w:pPr>
-        <w:pStyle w:val="Ingetavstnd"/>
-        <w:rPr>
-          <w:color w:val="000000" w:themeColor="text1"/>
-        </w:rPr>
-      </w:pPr>
-      <w:r>
-        <w:rPr>
-          <w:color w:val="000000" w:themeColor="text1"/>
-        </w:rPr>
-        <w:t>Hans</w:t>
-      </w:r>
-      <w:r>
-        <w:rPr>
-          <w:color w:val="000000" w:themeColor="text1"/>
-        </w:rPr>
-        <w:t xml:space="preserve"> roll i projektet var många då det b</w:t>
-      </w:r>
-      <w:r>
-        <w:rPr>
-          <w:color w:val="000000" w:themeColor="text1"/>
-        </w:rPr>
-        <w:t>ara var kunden, säljaren och Henrik som var i teamet. Han</w:t>
-      </w:r>
-      <w:r>
-        <w:rPr>
-          <w:color w:val="000000" w:themeColor="text1"/>
-        </w:rPr>
-        <w:t xml:space="preserve"> tog fram projektbeskrivning, tidsestimat, kravspecifikation, design av den tekniska lösningen, </w:t>
-      </w:r>
-      <w:r>
-        <w:rPr>
-          <w:color w:val="000000" w:themeColor="text1"/>
-        </w:rPr>
-        <w:t xml:space="preserve">han </w:t>
-      </w:r>
-      <w:r>
-        <w:rPr>
-          <w:color w:val="000000" w:themeColor="text1"/>
-        </w:rPr>
-        <w:t xml:space="preserve">skrev helt själv första skarpa versionen i ASP.NET 4.0 med Web API (RESTful) som back-end, Knockout JavaScript (MVVM - Model View ViewModel pattern) som front-end. Utvecklingen drevs med TDD i Microsofts senaste </w:t>
-      </w:r>
-      <w:r>
-        <w:rPr>
-          <w:color w:val="000000" w:themeColor="text1"/>
-        </w:rPr>
-        <w:t>version</w:t>
-      </w:r>
-      <w:r>
-        <w:rPr>
-          <w:color w:val="000000" w:themeColor="text1"/>
-        </w:rPr>
-        <w:t xml:space="preserve"> av Visual Studio 2012. Från sprintpl</w:t>
-      </w:r>
-      <w:r>
-        <w:rPr>
-          <w:color w:val="000000" w:themeColor="text1"/>
-        </w:rPr>
-        <w:t>anering till feedback följde han</w:t>
-      </w:r>
-      <w:r>
-        <w:rPr>
-          <w:color w:val="000000" w:themeColor="text1"/>
-        </w:rPr>
-        <w:t xml:space="preserve"> Microsofts Application Lifecycle Management (ALM) process och använde deras Team Foundation Server Cloud som teknisk basplatta.</w:t>
-      </w:r>
-    </w:p>
-    <w:p>
-      <w:pPr>
-        <w:pStyle w:val="Ingetavstnd"/>
-        <w:rPr>
-          <w:color w:val="000000" w:themeColor="text1"/>
-        </w:rPr>
-      </w:pPr>
-      <w:r>
-        <w:rPr>
-          <w:color w:val="000000" w:themeColor="text1"/>
-        </w:rPr>
-        <w:t>Från andra mötet med kund till en stabil 1.0:a tog det 220 timmar tills datainsamlingen med avidentifierade journaler från 66 sjukhus via sjunet var genomförd. Sjukhusen ha</w:t>
-      </w:r>
-      <w:r>
-        <w:rPr>
-          <w:color w:val="000000" w:themeColor="text1"/>
-        </w:rPr>
-        <w:t>de eget inlogg. D</w:t>
-      </w:r>
-      <w:r>
-        <w:rPr>
-          <w:color w:val="000000" w:themeColor="text1"/>
-        </w:rPr>
-        <w:t>ata</w:t>
-      </w:r>
-      <w:r>
-        <w:rPr>
-          <w:color w:val="000000" w:themeColor="text1"/>
-        </w:rPr>
-        <w:t>t</w:t>
-      </w:r>
-      <w:r>
-        <w:rPr>
-          <w:color w:val="000000" w:themeColor="text1"/>
-        </w:rPr>
-        <w:t xml:space="preserve"> använde SKL i sitt arbete med strukturerad journalgranskning kring skada som utföll i en rapport som uppmärksammades i SVT:s ABC nyheter.</w:t>
-      </w:r>
-    </w:p>
-    <w:p>
-      <w:pPr>
-        <w:pStyle w:val="Ingetavstnd"/>
-        <w:rPr>
-          <w:color w:val="000000" w:themeColor="text1"/>
-        </w:rPr>
-      </w:pPr>
-      <w:r>
-        <w:rPr>
-          <w:color w:val="000000" w:themeColor="text1"/>
-        </w:rPr>
-        <w:t xml:space="preserve">Efter den första </w:t>
-      </w:r>
-      <w:r>
-        <w:rPr>
-          <w:color w:val="000000" w:themeColor="text1"/>
-        </w:rPr>
-        <w:t>skarpa versionen överlämnade han arbetet till en nystartad</w:t>
-      </w:r>
-      <w:r>
-        <w:rPr>
-          <w:color w:val="000000" w:themeColor="text1"/>
-        </w:rPr>
-        <w:t xml:space="preserve"> projektgrupp bestående av tre projektmedlemmar.</w:t>
-      </w:r>
-    </w:p>
-    <w:p>
-      <w:pPr>
-        <w:pStyle w:val="Ingetavstnd"/>
-        <w:rPr>
-          <w:color w:val="000000" w:themeColor="text1"/>
-        </w:rPr>
-      </w:pPr>
-    </w:p>
-    <w:p>
-      <w:pPr>
-        <w:pStyle w:val="Ingetavstnd"/>
-        <w:rPr>
-          <w:color w:val="000000" w:themeColor="text1"/>
-        </w:rPr>
-      </w:pPr>
-      <w:r>
-        <w:rPr>
-          <w:rFonts w:ascii="Times New Roman" w:eastAsia="Times New Roman" w:hAnsi="Times New Roman" w:cs="Times New Roman"/>
-          <w:i/>
-          <w:iCs/>
-          <w:color w:val="000000" w:themeColor="text1"/>
-        </w:rPr>
-        <w:t xml:space="preserve">Tekniker/Metoder: </w:t>
-      </w:r>
-      <w:r>
-        <w:rPr>
-          <w:rFonts w:ascii="Times New Roman" w:eastAsia="Times New Roman" w:hAnsi="Times New Roman" w:cs="Times New Roman"/>
-          <w:i/>
-          <w:iCs/>
-          <w:color w:val="000000" w:themeColor="text1"/>
-        </w:rPr>
-        <w:t xml:space="preserve">C#, </w:t>
-      </w:r>
-      <w:r>
-        <w:rPr>
-          <w:rFonts w:ascii="Times New Roman" w:eastAsia="Times New Roman" w:hAnsi="Times New Roman" w:cs="Times New Roman"/>
-          <w:i/>
-          <w:iCs/>
-          <w:color w:val="000000" w:themeColor="text1"/>
-        </w:rPr>
-        <w:t>ASP.NET 4.0</w:t>
-      </w:r>
-      <w:r>
-        <w:rPr>
-          <w:rFonts w:ascii="Times New Roman" w:eastAsia="Times New Roman" w:hAnsi="Times New Roman" w:cs="Times New Roman"/>
-          <w:i/>
-          <w:iCs/>
-          <w:color w:val="000000" w:themeColor="text1"/>
-        </w:rPr>
-        <w:t xml:space="preserve">, </w:t>
-      </w:r>
-      <w:r>
-        <w:rPr>
-          <w:rFonts w:ascii="Times New Roman" w:eastAsia="Times New Roman" w:hAnsi="Times New Roman" w:cs="Times New Roman"/>
-          <w:i/>
-          <w:iCs/>
-          <w:color w:val="000000" w:themeColor="text1"/>
-        </w:rPr>
-        <w:t>Web API</w:t>
-      </w:r>
-      <w:r>
-        <w:rPr>
-          <w:rFonts w:ascii="Times New Roman" w:eastAsia="Times New Roman" w:hAnsi="Times New Roman" w:cs="Times New Roman"/>
-          <w:i/>
-          <w:iCs/>
-          <w:color w:val="000000" w:themeColor="text1"/>
-        </w:rPr>
-        <w:t xml:space="preserve">, </w:t>
-      </w:r>
-      <w:r>
-        <w:rPr>
-          <w:rFonts w:ascii="Times New Roman" w:eastAsia="Times New Roman" w:hAnsi="Times New Roman" w:cs="Times New Roman"/>
-          <w:i/>
-          <w:iCs/>
-          <w:color w:val="000000" w:themeColor="text1"/>
-        </w:rPr>
-        <w:t>Knockout JavaScript</w:t>
-      </w:r>
-      <w:r>
-        <w:rPr>
-          <w:rFonts w:ascii="Times New Roman" w:eastAsia="Times New Roman" w:hAnsi="Times New Roman" w:cs="Times New Roman"/>
-          <w:i/>
-          <w:iCs/>
-          <w:color w:val="000000" w:themeColor="text1"/>
-        </w:rPr>
-        <w:t>,</w:t>
-      </w:r>
-      <w:r>
-        <w:rPr>
-          <w:rFonts w:ascii="Times New Roman" w:eastAsia="Times New Roman" w:hAnsi="Times New Roman" w:cs="Times New Roman"/>
-          <w:i/>
-          <w:iCs/>
-          <w:color w:val="000000" w:themeColor="text1"/>
-        </w:rPr>
-        <w:t xml:space="preserve"> SoapUI,</w:t>
-      </w:r>
-      <w:r>
-        <w:rPr>
-          <w:rFonts w:ascii="Times New Roman" w:eastAsia="Times New Roman" w:hAnsi="Times New Roman" w:cs="Times New Roman"/>
-          <w:i/>
-          <w:iCs/>
-          <w:color w:val="000000" w:themeColor="text1"/>
-        </w:rPr>
-        <w:t xml:space="preserve"> </w:t>
-      </w:r>
-      <w:r>
-        <w:rPr>
-          <w:rFonts w:ascii="Times New Roman" w:eastAsia="Times New Roman" w:hAnsi="Times New Roman" w:cs="Times New Roman"/>
-          <w:i/>
-          <w:iCs/>
-          <w:color w:val="000000" w:themeColor="text1"/>
-        </w:rPr>
-        <w:t>Visual Studio 2012</w:t>
-      </w:r>
-      <w:r>
-        <w:rPr>
-          <w:rFonts w:ascii="Times New Roman" w:eastAsia="Times New Roman" w:hAnsi="Times New Roman" w:cs="Times New Roman"/>
-          <w:i/>
-          <w:iCs/>
-          <w:color w:val="000000" w:themeColor="text1"/>
-        </w:rPr>
-        <w:t>,</w:t>
-      </w:r>
-      <w:r>
-        <w:rPr>
-          <w:rFonts w:ascii="Times New Roman" w:eastAsia="Times New Roman" w:hAnsi="Times New Roman" w:cs="Times New Roman"/>
-          <w:i/>
-          <w:iCs/>
-          <w:color w:val="000000" w:themeColor="text1"/>
-        </w:rPr>
-        <w:t xml:space="preserve"> SQL Server 2012,</w:t>
-      </w:r>
-      <w:r>
-        <w:rPr>
-          <w:rFonts w:ascii="Times New Roman" w:eastAsia="Times New Roman" w:hAnsi="Times New Roman" w:cs="Times New Roman"/>
-          <w:i/>
-          <w:iCs/>
-          <w:color w:val="000000" w:themeColor="text1"/>
-        </w:rPr>
-        <w:t xml:space="preserve"> </w:t>
-      </w:r>
-      <w:r>
-        <w:rPr>
-          <w:rFonts w:ascii="Times New Roman" w:eastAsia="Times New Roman" w:hAnsi="Times New Roman" w:cs="Times New Roman"/>
-          <w:i/>
-          <w:iCs/>
-          <w:color w:val="000000" w:themeColor="text1"/>
-        </w:rPr>
-        <w:t>Team Foundation Server Cloud</w:t>
-      </w:r>
-      <w:r>
-        <w:rPr>
-          <w:rFonts w:ascii="Times New Roman" w:eastAsia="Times New Roman" w:hAnsi="Times New Roman" w:cs="Times New Roman"/>
-          <w:i/>
-          <w:iCs/>
-          <w:color w:val="000000" w:themeColor="text1"/>
-        </w:rPr>
-        <w:t xml:space="preserve">, </w:t>
-      </w:r>
-      <w:r>
-        <w:rPr>
-          <w:rFonts w:ascii="Times New Roman" w:eastAsia="Times New Roman" w:hAnsi="Times New Roman" w:cs="Times New Roman"/>
-          <w:i/>
-          <w:iCs/>
-          <w:color w:val="000000" w:themeColor="text1"/>
-        </w:rPr>
-        <w:t>Microsofts Application Lifecycle Management (ALM) process</w:t>
-      </w:r>
-      <w:r>
-        <w:rPr>
-          <w:rFonts w:ascii="Times New Roman" w:eastAsia="Times New Roman" w:hAnsi="Times New Roman" w:cs="Times New Roman"/>
-          <w:i/>
-          <w:iCs/>
-          <w:color w:val="000000" w:themeColor="text1"/>
-        </w:rPr>
-        <w:t xml:space="preserve">, </w:t>
-      </w:r>
-      <w:r>
-        <w:rPr>
-          <w:rFonts w:ascii="Times New Roman" w:eastAsia="Times New Roman" w:hAnsi="Times New Roman" w:cs="Times New Roman"/>
-          <w:i/>
-          <w:iCs/>
-          <w:color w:val="000000" w:themeColor="text1"/>
-        </w:rPr>
-        <w:t>Model View ViewModel pattern</w:t>
-      </w:r>
-      <w:r>
-        <w:rPr>
-          <w:rFonts w:ascii="Times New Roman" w:eastAsia="Times New Roman" w:hAnsi="Times New Roman" w:cs="Times New Roman"/>
-          <w:i/>
-          <w:iCs/>
-          <w:color w:val="000000" w:themeColor="text1"/>
-        </w:rPr>
-        <w:t>, TDD.</w:t>
-      </w:r>
-    </w:p>
-    <w:p>
-      <w:pPr>
-        <w:pStyle w:val="Rubrik1"/>
+        <w:t>-</w:t>
+      </w:r>
+      <w:r>
         <w:rPr>
           <w:rFonts w:cs="Times New Roman"/>
           <w:szCs w:val="28"/>
         </w:rPr>
-      </w:pPr>
-      <w:r>
-        <w:t>Mawell för Region Sjælland</w:t>
-      </w:r>
-      <w:r>
+        <w:t xml:space="preserve">01 </w:t>
+      </w:r>
+    </w:p>
+    <w:p>
+      <w:pPr>
+        <w:rPr>
+          <w:i/>
+          <w:color w:val="000000" w:themeColor="text1"/>
+        </w:rPr>
+      </w:pPr>
+      <w:r>
+        <w:rPr>
+          <w:i/>
+          <w:color w:val="000000" w:themeColor="text1"/>
+        </w:rPr>
+        <w:t>Roll:</w:t>
+      </w:r>
+      <w:r>
+        <w:rPr>
+          <w:i/>
+          <w:color w:val="000000" w:themeColor="text1"/>
+        </w:rPr>
+        <w:t xml:space="preserve"> Tekniks Testledare</w:t>
+      </w:r>
+    </w:p>
+    <w:p>
+      <w:pPr>
+        <w:rPr>
+          <w:color w:val="000000" w:themeColor="text1"/>
+        </w:rPr>
+      </w:pPr>
+    </w:p>
+    <w:p>
+      <w:pPr>
+        <w:pStyle w:val="Ingetavstnd"/>
+        <w:rPr>
+          <w:color w:val="000000" w:themeColor="text1"/>
+        </w:rPr>
+      </w:pPr>
+      <w:r>
+        <w:rPr>
+          <w:color w:val="000000" w:themeColor="text1"/>
+        </w:rPr>
+        <w:t>Samma projekt</w:t>
+      </w:r>
+      <w:r>
+        <w:rPr>
+          <w:color w:val="000000" w:themeColor="text1"/>
+        </w:rPr>
+        <w:t xml:space="preserve"> </w:t>
+      </w:r>
+      <w:r>
+        <w:rPr>
+          <w:i/>
+          <w:color w:val="000000" w:themeColor="text1"/>
+        </w:rPr>
+        <w:t xml:space="preserve">[se Testledare vid </w:t>
+      </w:r>
+      <w:r>
+        <w:rPr>
+          <w:i/>
+          <w:color w:val="000000" w:themeColor="text1"/>
+        </w:rPr>
+        <w:t>Stockholms läns landsting]</w:t>
+      </w:r>
+      <w:r>
+        <w:rPr>
+          <w:color w:val="000000" w:themeColor="text1"/>
+        </w:rPr>
+        <w:t xml:space="preserve"> </w:t>
+      </w:r>
+      <w:r>
+        <w:rPr>
+          <w:color w:val="000000" w:themeColor="text1"/>
+        </w:rPr>
+        <w:t>som Henrik</w:t>
+      </w:r>
+      <w:r>
+        <w:rPr>
+          <w:color w:val="000000" w:themeColor="text1"/>
+        </w:rPr>
+        <w:t xml:space="preserve"> lämnade för ett par års sedan men nu i nytt omtag. Samma kund, samma mål att ersätta en befintlig mycket dyr lagringslösn</w:t>
+      </w:r>
+      <w:r>
+        <w:rPr>
+          <w:color w:val="000000" w:themeColor="text1"/>
+        </w:rPr>
+        <w:t>ing med open-source lösning. Henrik</w:t>
+      </w:r>
+      <w:r>
+        <w:rPr>
+          <w:color w:val="000000" w:themeColor="text1"/>
+        </w:rPr>
+        <w:t xml:space="preserve"> kunde återvända </w:t>
+      </w:r>
+      <w:r>
+        <w:rPr>
+          <w:color w:val="000000" w:themeColor="text1"/>
+        </w:rPr>
+        <w:t xml:space="preserve">de krav som </w:t>
+      </w:r>
+      <w:r>
+        <w:rPr>
+          <w:color w:val="000000" w:themeColor="text1"/>
+        </w:rPr>
+        <w:t xml:space="preserve">ursprungligen </w:t>
+      </w:r>
+      <w:r>
+        <w:rPr>
+          <w:color w:val="000000" w:themeColor="text1"/>
+        </w:rPr>
+        <w:t xml:space="preserve">han tog fram innan, </w:t>
+      </w:r>
+      <w:r>
+        <w:rPr>
+          <w:color w:val="000000" w:themeColor="text1"/>
+        </w:rPr>
+        <w:t xml:space="preserve">vilket blev en stabil </w:t>
+      </w:r>
+      <w:r>
+        <w:rPr>
+          <w:color w:val="000000" w:themeColor="text1"/>
+        </w:rPr>
+        <w:t>accepts</w:t>
+      </w:r>
+      <w:r>
+        <w:rPr>
+          <w:color w:val="000000" w:themeColor="text1"/>
+        </w:rPr>
+        <w:t xml:space="preserve"> krav-platta. För att hjälpa </w:t>
+      </w:r>
+      <w:r>
+        <w:rPr>
+          <w:color w:val="000000" w:themeColor="text1"/>
+        </w:rPr>
+        <w:t>utvecklingsteamet så dammade Henrik</w:t>
+      </w:r>
+      <w:r>
+        <w:rPr>
+          <w:color w:val="000000" w:themeColor="text1"/>
+        </w:rPr>
+        <w:t xml:space="preserve"> av en gammal testmotor som använts i projekts början</w:t>
+      </w:r>
+      <w:r>
+        <w:rPr>
+          <w:color w:val="000000" w:themeColor="text1"/>
+        </w:rPr>
+        <w:t xml:space="preserve">, skriven helt i egen Java. Henrik </w:t>
+      </w:r>
+      <w:r>
+        <w:rPr>
+          <w:color w:val="000000" w:themeColor="text1"/>
+        </w:rPr>
+        <w:t>såg till att den gick att köra i testmiljön och gav tydliga testresultat i Jenkins Continuous Integration motor. Den motorn blev en helautomatisk systemtestmiljö som testade alla positiva och några alternativ flöden i den nya och gamla lagringslösning</w:t>
+      </w:r>
+      <w:r>
+        <w:rPr>
+          <w:color w:val="000000" w:themeColor="text1"/>
+        </w:rPr>
+        <w:t>en</w:t>
+      </w:r>
+      <w:r>
+        <w:rPr>
+          <w:color w:val="000000" w:themeColor="text1"/>
+        </w:rPr>
+        <w:t>.</w:t>
+      </w:r>
+      <w:r>
+        <w:rPr>
+          <w:color w:val="000000" w:themeColor="text1"/>
+        </w:rPr>
+        <w:t xml:space="preserve"> Projektet avslutades denna gång med framgång och den </w:t>
+      </w:r>
+      <w:r>
+        <w:rPr>
+          <w:color w:val="000000" w:themeColor="text1"/>
+        </w:rPr>
+        <w:t>helautomatisk systemtestmiljö</w:t>
+      </w:r>
+      <w:r>
+        <w:rPr>
+          <w:color w:val="000000" w:themeColor="text1"/>
+        </w:rPr>
+        <w:t xml:space="preserve"> som togs fram i projektet ligger idag som ett bra stöd för förvaltningen.</w:t>
+      </w:r>
+    </w:p>
+    <w:p>
+      <w:pPr>
+        <w:pStyle w:val="Ingetavstnd"/>
+        <w:rPr>
+          <w:color w:val="000000" w:themeColor="text1"/>
+        </w:rPr>
+      </w:pPr>
+    </w:p>
+    <w:p>
+      <w:pPr>
+        <w:pStyle w:val="Ingetavstnd"/>
+        <w:rPr>
+          <w:color w:val="000000" w:themeColor="text1"/>
+        </w:rPr>
+      </w:pPr>
+      <w:r>
+        <w:rPr>
+          <w:rFonts w:ascii="Times New Roman" w:eastAsia="Times New Roman" w:hAnsi="Times New Roman" w:cs="Times New Roman"/>
+          <w:i/>
+          <w:iCs/>
+          <w:color w:val="000000" w:themeColor="text1"/>
+        </w:rPr>
+        <w:t>Tekniker/Metoder:</w:t>
+      </w:r>
+      <w:r>
+        <w:rPr>
+          <w:rFonts w:ascii="Times New Roman" w:eastAsia="Times New Roman" w:hAnsi="Times New Roman" w:cs="Times New Roman"/>
+          <w:i/>
+          <w:iCs/>
+          <w:color w:val="000000" w:themeColor="text1"/>
+        </w:rPr>
+        <w:t xml:space="preserve"> </w:t>
+      </w:r>
+      <w:r>
+        <w:rPr>
+          <w:rFonts w:ascii="Times New Roman" w:eastAsia="Times New Roman" w:hAnsi="Times New Roman" w:cs="Times New Roman"/>
+          <w:i/>
+          <w:iCs/>
+          <w:color w:val="000000" w:themeColor="text1"/>
+        </w:rPr>
+        <w:t xml:space="preserve">Teststrategi, </w:t>
+      </w:r>
+      <w:r>
+        <w:rPr>
+          <w:rFonts w:ascii="Times New Roman" w:eastAsia="Times New Roman" w:hAnsi="Times New Roman" w:cs="Times New Roman"/>
+          <w:i/>
+          <w:iCs/>
+          <w:color w:val="000000" w:themeColor="text1"/>
+        </w:rPr>
+        <w:t>Testautomatisering</w:t>
+      </w:r>
+      <w:r>
+        <w:rPr>
+          <w:rFonts w:ascii="Times New Roman" w:eastAsia="Times New Roman" w:hAnsi="Times New Roman" w:cs="Times New Roman"/>
+          <w:i/>
+          <w:iCs/>
+          <w:color w:val="000000" w:themeColor="text1"/>
+        </w:rPr>
+        <w:t xml:space="preserve">, </w:t>
+      </w:r>
+      <w:r>
+        <w:rPr>
+          <w:rFonts w:ascii="Times New Roman" w:eastAsia="Times New Roman" w:hAnsi="Times New Roman" w:cs="Times New Roman"/>
+          <w:i/>
+          <w:iCs/>
+          <w:color w:val="000000" w:themeColor="text1"/>
+        </w:rPr>
+        <w:t>Continuous Integration,</w:t>
+      </w:r>
+      <w:r>
+        <w:rPr>
+          <w:rFonts w:ascii="Times New Roman" w:eastAsia="Times New Roman" w:hAnsi="Times New Roman" w:cs="Times New Roman"/>
+          <w:i/>
+          <w:iCs/>
+          <w:color w:val="000000" w:themeColor="text1"/>
+        </w:rPr>
+        <w:t xml:space="preserve"> Jenkins, Java, jUnit</w:t>
+      </w:r>
+    </w:p>
+    <w:p>
+      <w:pPr>
+        <w:pStyle w:val="Rubrik1"/>
         <w:rPr>
           <w:rFonts w:cs="Times New Roman"/>
           <w:szCs w:val="28"/>
         </w:rPr>
-        <w:t xml:space="preserve"> 2012</w:t>
-      </w:r>
+      </w:pPr>
       <w:r>
         <w:rPr>
           <w:rFonts w:cs="Times New Roman"/>
           <w:szCs w:val="28"/>
         </w:rPr>
-        <w:t>-</w:t>
+        <w:t xml:space="preserve">Mawell för </w:t>
       </w:r>
       <w:r>
         <w:rPr>
           <w:rFonts w:cs="Times New Roman"/>
           <w:szCs w:val="28"/>
         </w:rPr>
-        <w:t>03</w:t>
+        <w:t>Sverig</w:t>
       </w:r>
       <w:r>
         <w:rPr>
           <w:rFonts w:cs="Times New Roman"/>
           <w:szCs w:val="28"/>
         </w:rPr>
-        <w:t xml:space="preserve"> – </w:t>
+        <w:t>es Kommuner och Landsting</w:t>
       </w:r>
       <w:r>
         <w:rPr>
           <w:rFonts w:cs="Times New Roman"/>
           <w:szCs w:val="28"/>
         </w:rPr>
-        <w:t>2012</w:t>
+        <w:t xml:space="preserve"> 2012-</w:t>
       </w:r>
       <w:r>
         <w:rPr>
           <w:rFonts w:cs="Times New Roman"/>
           <w:szCs w:val="28"/>
         </w:rPr>
-        <w:t>-</w:t>
+        <w:t>06</w:t>
       </w:r>
       <w:r>
         <w:rPr>
           <w:rFonts w:cs="Times New Roman"/>
           <w:szCs w:val="28"/>
         </w:rPr>
-        <w:t>05</w:t>
-      </w:r>
-    </w:p>
-    <w:p>
-      <w:pPr>
-        <w:rPr>
-          <w:i/>
-          <w:color w:val="000000" w:themeColor="text1"/>
-        </w:rPr>
-      </w:pPr>
-      <w:r>
-        <w:rPr>
-          <w:i/>
-          <w:color w:val="000000" w:themeColor="text1"/>
-        </w:rPr>
-        <w:t>Roll: Testanalytiker</w:t>
-      </w:r>
-    </w:p>
-    <w:p>
-      <w:pPr>
-        <w:rPr>
-          <w:color w:val="000000" w:themeColor="text1"/>
-        </w:rPr>
-      </w:pPr>
-    </w:p>
-    <w:p>
-      <w:pPr>
-        <w:pStyle w:val="Ingetavstnd"/>
-        <w:rPr>
-          <w:color w:val="000000" w:themeColor="text1"/>
-        </w:rPr>
-      </w:pPr>
-      <w:r>
-        <w:rPr>
-          <w:color w:val="000000" w:themeColor="text1"/>
-        </w:rPr>
-        <w:t>Traditionell manuell högnivå testning för en komplex röntgenprodukts-integration i de befintliga journalsystemen på sjukhusen som tillhör Danska Region Sjælland. Det var många olika produktleverantörer som hade ansvar och de övergripande kraven var högt skrivna anpassade på avtalsnivå.</w:t>
-      </w:r>
-      <w:r>
-        <w:rPr>
-          <w:color w:val="000000" w:themeColor="text1"/>
-        </w:rPr>
         <w:t xml:space="preserve"> </w:t>
       </w:r>
       <w:r>
-        <w:rPr>
-          <w:color w:val="000000" w:themeColor="text1"/>
-        </w:rPr>
-        <w:t>Hela projektteamet fick tillsammans initialt lappa ihop gapet mellan kraven, leverantörerna, kunden och produkten med empiriskt v</w:t>
-      </w:r>
-      <w:r>
-        <w:rPr>
-          <w:color w:val="000000" w:themeColor="text1"/>
-        </w:rPr>
-        <w:t>erifierbara data och krav som de</w:t>
-      </w:r>
-      <w:r>
-        <w:rPr>
-          <w:color w:val="000000" w:themeColor="text1"/>
-        </w:rPr>
-        <w:t xml:space="preserve"> kunde utgå ifrån i t</w:t>
-      </w:r>
-      <w:r>
-        <w:rPr>
-          <w:color w:val="000000" w:themeColor="text1"/>
-        </w:rPr>
-        <w:t>esterna.</w:t>
-      </w:r>
-    </w:p>
-    <w:p>
-      <w:pPr>
-        <w:pStyle w:val="Ingetavstnd"/>
-        <w:rPr>
-          <w:color w:val="000000" w:themeColor="text1"/>
-        </w:rPr>
-      </w:pPr>
-    </w:p>
-    <w:p>
-      <w:pPr>
-        <w:pStyle w:val="Ingetavstnd"/>
-        <w:rPr>
-          <w:color w:val="000000" w:themeColor="text1"/>
-        </w:rPr>
-      </w:pPr>
-      <w:r>
-        <w:rPr>
-          <w:color w:val="000000" w:themeColor="text1"/>
-        </w:rPr>
-        <w:t>U</w:t>
-      </w:r>
-      <w:r>
-        <w:rPr>
-          <w:color w:val="000000" w:themeColor="text1"/>
-        </w:rPr>
-        <w:t>nder den tiden som Henrik var med i projektet tog de</w:t>
-      </w:r>
-      <w:r>
-        <w:rPr>
-          <w:color w:val="000000" w:themeColor="text1"/>
-        </w:rPr>
-        <w:t xml:space="preserve"> fram teststrategi, utförde datainsamling med hjälp av workshops, intervjuade nyckelpersoner och skrev de första manuella testspecifikationer.</w:t>
-      </w:r>
-    </w:p>
-    <w:p>
-      <w:pPr>
-        <w:pStyle w:val="Ingetavstnd"/>
-        <w:rPr>
-          <w:color w:val="000000" w:themeColor="text1"/>
-        </w:rPr>
-      </w:pPr>
-    </w:p>
-    <w:p>
-      <w:pPr>
-        <w:pStyle w:val="Ingetavstnd"/>
-        <w:rPr>
-          <w:color w:val="000000" w:themeColor="text1"/>
-        </w:rPr>
-      </w:pPr>
-      <w:r>
-        <w:rPr>
-          <w:rFonts w:ascii="Times New Roman" w:eastAsia="Times New Roman" w:hAnsi="Times New Roman" w:cs="Times New Roman"/>
-          <w:i/>
-          <w:iCs/>
-          <w:color w:val="000000" w:themeColor="text1"/>
-        </w:rPr>
-        <w:t>Tekniker/Metoder: W</w:t>
-      </w:r>
-      <w:r>
-        <w:rPr>
-          <w:rFonts w:ascii="Times New Roman" w:eastAsia="Times New Roman" w:hAnsi="Times New Roman" w:cs="Times New Roman"/>
-          <w:i/>
-          <w:iCs/>
-          <w:color w:val="000000" w:themeColor="text1"/>
-        </w:rPr>
-        <w:t>orkshops</w:t>
-      </w:r>
-      <w:r>
-        <w:rPr>
-          <w:rFonts w:ascii="Times New Roman" w:eastAsia="Times New Roman" w:hAnsi="Times New Roman" w:cs="Times New Roman"/>
-          <w:i/>
-          <w:iCs/>
-          <w:color w:val="000000" w:themeColor="text1"/>
-        </w:rPr>
-        <w:t xml:space="preserve">, </w:t>
-      </w:r>
-      <w:r>
-        <w:rPr>
-          <w:rFonts w:ascii="Times New Roman" w:eastAsia="Times New Roman" w:hAnsi="Times New Roman" w:cs="Times New Roman"/>
-          <w:i/>
-          <w:iCs/>
-          <w:color w:val="000000" w:themeColor="text1"/>
-        </w:rPr>
-        <w:t>manuell högnivå testning</w:t>
-      </w:r>
-      <w:r>
-        <w:rPr>
-          <w:rFonts w:ascii="Times New Roman" w:eastAsia="Times New Roman" w:hAnsi="Times New Roman" w:cs="Times New Roman"/>
-          <w:i/>
-          <w:iCs/>
-          <w:color w:val="000000" w:themeColor="text1"/>
-        </w:rPr>
-        <w:t>, datainsamling</w:t>
-      </w:r>
-    </w:p>
-    <w:p>
-      <w:pPr>
-        <w:pStyle w:val="Rubrik1"/>
         <w:rPr>
           <w:rFonts w:cs="Times New Roman"/>
           <w:szCs w:val="28"/>
         </w:rPr>
-      </w:pPr>
-      <w:r>
-        <w:t xml:space="preserve">SEB IT </w:t>
+        <w:t>–</w:t>
       </w:r>
       <w:r>
         <w:rPr>
           <w:rFonts w:cs="Times New Roman"/>
           <w:szCs w:val="28"/>
         </w:rPr>
-        <w:t>2011-</w:t>
+        <w:t xml:space="preserve"> 2012-</w:t>
       </w:r>
       <w:r>
         <w:rPr>
           <w:rFonts w:cs="Times New Roman"/>
           <w:szCs w:val="28"/>
         </w:rPr>
-        <w:t>06</w:t>
-      </w:r>
-      <w:r>
+        <w:t xml:space="preserve">10 </w:t>
+      </w:r>
+    </w:p>
+    <w:p>
+      <w:pPr>
+        <w:rPr>
+          <w:i/>
+          <w:color w:val="000000" w:themeColor="text1"/>
+        </w:rPr>
+      </w:pPr>
+      <w:r>
+        <w:rPr>
+          <w:i/>
+          <w:color w:val="000000" w:themeColor="text1"/>
+        </w:rPr>
+        <w:t xml:space="preserve">Roll: </w:t>
+      </w:r>
+      <w:r>
+        <w:rPr>
+          <w:i/>
+          <w:color w:val="000000" w:themeColor="text1"/>
+        </w:rPr>
+        <w:t>Arkitekt</w:t>
+      </w:r>
+    </w:p>
+    <w:p>
+      <w:pPr>
+        <w:rPr>
+          <w:color w:val="000000" w:themeColor="text1"/>
+        </w:rPr>
+      </w:pPr>
+    </w:p>
+    <w:p>
+      <w:pPr>
+        <w:pStyle w:val="Ingetavstnd"/>
+        <w:rPr>
+          <w:color w:val="000000" w:themeColor="text1"/>
+        </w:rPr>
+      </w:pPr>
+      <w:r>
+        <w:rPr>
+          <w:color w:val="000000" w:themeColor="text1"/>
+        </w:rPr>
+        <w:t>Efter införandet av den nya patientsäkerhetslagen som trädde i kraft har det ställts högre krav på att öka säkerheten i vården. En av de metoder som ökar säkerheten är strukturerad journalgranskning som är framtagen av SKL. Strukturerad journalgranskning är en etablerad metod för att identifiera skador som oftast inte uppmärksammats på annat sätt. Metoden går ut på att strukturerat granska journaler från redan avslutade slutenvårdstillfällen.</w:t>
+      </w:r>
+    </w:p>
+    <w:p>
+      <w:pPr>
+        <w:pStyle w:val="Ingetavstnd"/>
+        <w:rPr>
+          <w:color w:val="000000" w:themeColor="text1"/>
+        </w:rPr>
+      </w:pPr>
+    </w:p>
+    <w:p>
+      <w:pPr>
+        <w:pStyle w:val="Ingetavstnd"/>
+        <w:rPr>
+          <w:color w:val="000000" w:themeColor="text1"/>
+        </w:rPr>
+      </w:pPr>
+      <w:r>
+        <w:rPr>
+          <w:color w:val="000000" w:themeColor="text1"/>
+        </w:rPr>
+        <w:t>Henrik</w:t>
+      </w:r>
+      <w:r>
+        <w:rPr>
+          <w:color w:val="000000" w:themeColor="text1"/>
+        </w:rPr>
+        <w:t xml:space="preserve"> tog fram ett verktyg för att kunna arbeta</w:t>
+      </w:r>
+      <w:r>
+        <w:rPr>
+          <w:color w:val="000000" w:themeColor="text1"/>
+        </w:rPr>
+        <w:t xml:space="preserve">t systematiskt med strukturerad </w:t>
+      </w:r>
+      <w:r>
+        <w:rPr>
+          <w:color w:val="000000" w:themeColor="text1"/>
+        </w:rPr>
+        <w:t>journalgranskning kring skada.</w:t>
+      </w:r>
+    </w:p>
+    <w:p>
+      <w:pPr>
+        <w:pStyle w:val="Ingetavstnd"/>
+        <w:rPr>
+          <w:color w:val="000000" w:themeColor="text1"/>
+        </w:rPr>
+      </w:pPr>
+    </w:p>
+    <w:p>
+      <w:pPr>
+        <w:pStyle w:val="Ingetavstnd"/>
+        <w:rPr>
+          <w:color w:val="000000" w:themeColor="text1"/>
+        </w:rPr>
+      </w:pPr>
+      <w:r>
+        <w:rPr>
+          <w:color w:val="000000" w:themeColor="text1"/>
+        </w:rPr>
+        <w:t>Hans</w:t>
+      </w:r>
+      <w:r>
+        <w:rPr>
+          <w:color w:val="000000" w:themeColor="text1"/>
+        </w:rPr>
+        <w:t xml:space="preserve"> roll i projektet var många då det b</w:t>
+      </w:r>
+      <w:r>
+        <w:rPr>
+          <w:color w:val="000000" w:themeColor="text1"/>
+        </w:rPr>
+        <w:t>ara var kunden, säljaren och Henrik som var i teamet. Han</w:t>
+      </w:r>
+      <w:r>
+        <w:rPr>
+          <w:color w:val="000000" w:themeColor="text1"/>
+        </w:rPr>
+        <w:t xml:space="preserve"> tog fram projektbeskrivning, tidsestimat, kravspecifikation, design av den tekniska lösningen, </w:t>
+      </w:r>
+      <w:r>
+        <w:rPr>
+          <w:color w:val="000000" w:themeColor="text1"/>
+        </w:rPr>
+        <w:t xml:space="preserve">han </w:t>
+      </w:r>
+      <w:r>
+        <w:rPr>
+          <w:color w:val="000000" w:themeColor="text1"/>
+        </w:rPr>
+        <w:t xml:space="preserve">skrev helt själv första skarpa versionen i ASP.NET 4.0 med Web API (RESTful) som back-end, Knockout JavaScript (MVVM - Model View ViewModel pattern) som front-end. Utvecklingen drevs med TDD i Microsofts senaste </w:t>
+      </w:r>
+      <w:r>
+        <w:rPr>
+          <w:color w:val="000000" w:themeColor="text1"/>
+        </w:rPr>
+        <w:t>version</w:t>
+      </w:r>
+      <w:r>
+        <w:rPr>
+          <w:color w:val="000000" w:themeColor="text1"/>
+        </w:rPr>
+        <w:t xml:space="preserve"> av Visual Studio 2012. Från sprintpl</w:t>
+      </w:r>
+      <w:r>
+        <w:rPr>
+          <w:color w:val="000000" w:themeColor="text1"/>
+        </w:rPr>
+        <w:t>anering till feedback följde han</w:t>
+      </w:r>
+      <w:r>
+        <w:rPr>
+          <w:color w:val="000000" w:themeColor="text1"/>
+        </w:rPr>
+        <w:t xml:space="preserve"> Microsofts Application Lifecycle Management (ALM) process och använde deras Team Foundation Server Cloud som teknisk basplatta.</w:t>
+      </w:r>
+    </w:p>
+    <w:p>
+      <w:pPr>
+        <w:pStyle w:val="Ingetavstnd"/>
+        <w:rPr>
+          <w:color w:val="000000" w:themeColor="text1"/>
+        </w:rPr>
+      </w:pPr>
+      <w:r>
+        <w:rPr>
+          <w:color w:val="000000" w:themeColor="text1"/>
+        </w:rPr>
+        <w:t>Från andra mötet med kund till en stabil 1.0:a tog det 220 timmar tills datainsamlingen med avidentifierade journaler från 66 sjukhus via sjunet var genomförd. Sjukhusen ha</w:t>
+      </w:r>
+      <w:r>
+        <w:rPr>
+          <w:color w:val="000000" w:themeColor="text1"/>
+        </w:rPr>
+        <w:t>de eget inlogg. D</w:t>
+      </w:r>
+      <w:r>
+        <w:rPr>
+          <w:color w:val="000000" w:themeColor="text1"/>
+        </w:rPr>
+        <w:t>ata</w:t>
+      </w:r>
+      <w:r>
+        <w:rPr>
+          <w:color w:val="000000" w:themeColor="text1"/>
+        </w:rPr>
+        <w:t>t</w:t>
+      </w:r>
+      <w:r>
+        <w:rPr>
+          <w:color w:val="000000" w:themeColor="text1"/>
+        </w:rPr>
+        <w:t xml:space="preserve"> använde SKL i sitt arbete med strukturerad journalgranskning kring skada som utföll i en rapport som uppmärksammades i SVT:s ABC nyheter.</w:t>
+      </w:r>
+    </w:p>
+    <w:p>
+      <w:pPr>
+        <w:pStyle w:val="Ingetavstnd"/>
+        <w:rPr>
+          <w:color w:val="000000" w:themeColor="text1"/>
+        </w:rPr>
+      </w:pPr>
+      <w:r>
+        <w:rPr>
+          <w:color w:val="000000" w:themeColor="text1"/>
+        </w:rPr>
+        <w:t xml:space="preserve">Efter den första </w:t>
+      </w:r>
+      <w:r>
+        <w:rPr>
+          <w:color w:val="000000" w:themeColor="text1"/>
+        </w:rPr>
+        <w:t>skarpa versionen överlämnade han arbetet till en nystartad</w:t>
+      </w:r>
+      <w:r>
+        <w:rPr>
+          <w:color w:val="000000" w:themeColor="text1"/>
+        </w:rPr>
+        <w:t xml:space="preserve"> projektgrupp bestående av tre projektmedlemmar.</w:t>
+      </w:r>
+    </w:p>
+    <w:p>
+      <w:pPr>
+        <w:pStyle w:val="Ingetavstnd"/>
+        <w:rPr>
+          <w:color w:val="000000" w:themeColor="text1"/>
+        </w:rPr>
+      </w:pPr>
+    </w:p>
+    <w:p>
+      <w:pPr>
+        <w:pStyle w:val="Ingetavstnd"/>
+        <w:rPr>
+          <w:color w:val="000000" w:themeColor="text1"/>
+        </w:rPr>
+      </w:pPr>
+      <w:r>
+        <w:rPr>
+          <w:rFonts w:ascii="Times New Roman" w:eastAsia="Times New Roman" w:hAnsi="Times New Roman" w:cs="Times New Roman"/>
+          <w:i/>
+          <w:iCs/>
+          <w:color w:val="000000" w:themeColor="text1"/>
+        </w:rPr>
+        <w:t xml:space="preserve">Tekniker/Metoder: </w:t>
+      </w:r>
+      <w:r>
+        <w:rPr>
+          <w:rFonts w:ascii="Times New Roman" w:eastAsia="Times New Roman" w:hAnsi="Times New Roman" w:cs="Times New Roman"/>
+          <w:i/>
+          <w:iCs/>
+          <w:color w:val="000000" w:themeColor="text1"/>
+        </w:rPr>
+        <w:t xml:space="preserve">C#, </w:t>
+      </w:r>
+      <w:r>
+        <w:rPr>
+          <w:rFonts w:ascii="Times New Roman" w:eastAsia="Times New Roman" w:hAnsi="Times New Roman" w:cs="Times New Roman"/>
+          <w:i/>
+          <w:iCs/>
+          <w:color w:val="000000" w:themeColor="text1"/>
+        </w:rPr>
+        <w:t>ASP.NET 4.0</w:t>
+      </w:r>
+      <w:r>
+        <w:rPr>
+          <w:rFonts w:ascii="Times New Roman" w:eastAsia="Times New Roman" w:hAnsi="Times New Roman" w:cs="Times New Roman"/>
+          <w:i/>
+          <w:iCs/>
+          <w:color w:val="000000" w:themeColor="text1"/>
+        </w:rPr>
+        <w:t xml:space="preserve">, </w:t>
+      </w:r>
+      <w:r>
+        <w:rPr>
+          <w:rFonts w:ascii="Times New Roman" w:eastAsia="Times New Roman" w:hAnsi="Times New Roman" w:cs="Times New Roman"/>
+          <w:i/>
+          <w:iCs/>
+          <w:color w:val="000000" w:themeColor="text1"/>
+        </w:rPr>
+        <w:t>Web API</w:t>
+      </w:r>
+      <w:r>
+        <w:rPr>
+          <w:rFonts w:ascii="Times New Roman" w:eastAsia="Times New Roman" w:hAnsi="Times New Roman" w:cs="Times New Roman"/>
+          <w:i/>
+          <w:iCs/>
+          <w:color w:val="000000" w:themeColor="text1"/>
+        </w:rPr>
+        <w:t xml:space="preserve">, </w:t>
+      </w:r>
+      <w:r>
+        <w:rPr>
+          <w:rFonts w:ascii="Times New Roman" w:eastAsia="Times New Roman" w:hAnsi="Times New Roman" w:cs="Times New Roman"/>
+          <w:i/>
+          <w:iCs/>
+          <w:color w:val="000000" w:themeColor="text1"/>
+        </w:rPr>
+        <w:t>Knockout JavaScript</w:t>
+      </w:r>
+      <w:r>
+        <w:rPr>
+          <w:rFonts w:ascii="Times New Roman" w:eastAsia="Times New Roman" w:hAnsi="Times New Roman" w:cs="Times New Roman"/>
+          <w:i/>
+          <w:iCs/>
+          <w:color w:val="000000" w:themeColor="text1"/>
+        </w:rPr>
+        <w:t>,</w:t>
+      </w:r>
+      <w:r>
+        <w:rPr>
+          <w:rFonts w:ascii="Times New Roman" w:eastAsia="Times New Roman" w:hAnsi="Times New Roman" w:cs="Times New Roman"/>
+          <w:i/>
+          <w:iCs/>
+          <w:color w:val="000000" w:themeColor="text1"/>
+        </w:rPr>
+        <w:t xml:space="preserve"> SoapUI,</w:t>
+      </w:r>
+      <w:r>
+        <w:rPr>
+          <w:rFonts w:ascii="Times New Roman" w:eastAsia="Times New Roman" w:hAnsi="Times New Roman" w:cs="Times New Roman"/>
+          <w:i/>
+          <w:iCs/>
+          <w:color w:val="000000" w:themeColor="text1"/>
+        </w:rPr>
+        <w:t xml:space="preserve"> </w:t>
+      </w:r>
+      <w:r>
+        <w:rPr>
+          <w:rFonts w:ascii="Times New Roman" w:eastAsia="Times New Roman" w:hAnsi="Times New Roman" w:cs="Times New Roman"/>
+          <w:i/>
+          <w:iCs/>
+          <w:color w:val="000000" w:themeColor="text1"/>
+        </w:rPr>
+        <w:t>Visual Studio 2012</w:t>
+      </w:r>
+      <w:r>
+        <w:rPr>
+          <w:rFonts w:ascii="Times New Roman" w:eastAsia="Times New Roman" w:hAnsi="Times New Roman" w:cs="Times New Roman"/>
+          <w:i/>
+          <w:iCs/>
+          <w:color w:val="000000" w:themeColor="text1"/>
+        </w:rPr>
+        <w:t>,</w:t>
+      </w:r>
+      <w:r>
+        <w:rPr>
+          <w:rFonts w:ascii="Times New Roman" w:eastAsia="Times New Roman" w:hAnsi="Times New Roman" w:cs="Times New Roman"/>
+          <w:i/>
+          <w:iCs/>
+          <w:color w:val="000000" w:themeColor="text1"/>
+        </w:rPr>
+        <w:t xml:space="preserve"> SQL Server 2012,</w:t>
+      </w:r>
+      <w:r>
+        <w:rPr>
+          <w:rFonts w:ascii="Times New Roman" w:eastAsia="Times New Roman" w:hAnsi="Times New Roman" w:cs="Times New Roman"/>
+          <w:i/>
+          <w:iCs/>
+          <w:color w:val="000000" w:themeColor="text1"/>
+        </w:rPr>
+        <w:t xml:space="preserve"> </w:t>
+      </w:r>
+      <w:r>
+        <w:rPr>
+          <w:rFonts w:ascii="Times New Roman" w:eastAsia="Times New Roman" w:hAnsi="Times New Roman" w:cs="Times New Roman"/>
+          <w:i/>
+          <w:iCs/>
+          <w:color w:val="000000" w:themeColor="text1"/>
+        </w:rPr>
+        <w:t>Team Foundation Server Cloud</w:t>
+      </w:r>
+      <w:r>
+        <w:rPr>
+          <w:rFonts w:ascii="Times New Roman" w:eastAsia="Times New Roman" w:hAnsi="Times New Roman" w:cs="Times New Roman"/>
+          <w:i/>
+          <w:iCs/>
+          <w:color w:val="000000" w:themeColor="text1"/>
+        </w:rPr>
+        <w:t xml:space="preserve">, </w:t>
+      </w:r>
+      <w:r>
+        <w:rPr>
+          <w:rFonts w:ascii="Times New Roman" w:eastAsia="Times New Roman" w:hAnsi="Times New Roman" w:cs="Times New Roman"/>
+          <w:i/>
+          <w:iCs/>
+          <w:color w:val="000000" w:themeColor="text1"/>
+        </w:rPr>
+        <w:t>Microsofts Application Lifecycle Management (ALM) process</w:t>
+      </w:r>
+      <w:r>
+        <w:rPr>
+          <w:rFonts w:ascii="Times New Roman" w:eastAsia="Times New Roman" w:hAnsi="Times New Roman" w:cs="Times New Roman"/>
+          <w:i/>
+          <w:iCs/>
+          <w:color w:val="000000" w:themeColor="text1"/>
+        </w:rPr>
+        <w:t xml:space="preserve">, </w:t>
+      </w:r>
+      <w:r>
+        <w:rPr>
+          <w:rFonts w:ascii="Times New Roman" w:eastAsia="Times New Roman" w:hAnsi="Times New Roman" w:cs="Times New Roman"/>
+          <w:i/>
+          <w:iCs/>
+          <w:color w:val="000000" w:themeColor="text1"/>
+        </w:rPr>
+        <w:t>Model View ViewModel pattern</w:t>
+      </w:r>
+      <w:r>
+        <w:rPr>
+          <w:rFonts w:ascii="Times New Roman" w:eastAsia="Times New Roman" w:hAnsi="Times New Roman" w:cs="Times New Roman"/>
+          <w:i/>
+          <w:iCs/>
+          <w:color w:val="000000" w:themeColor="text1"/>
+        </w:rPr>
+        <w:t>, TDD.</w:t>
+      </w:r>
+    </w:p>
+    <w:p>
+      <w:pPr>
+        <w:pStyle w:val="Rubrik1"/>
         <w:rPr>
           <w:rFonts w:cs="Times New Roman"/>
           <w:szCs w:val="28"/>
         </w:rPr>
-        <w:t xml:space="preserve"> – 2012-</w:t>
+      </w:pPr>
+      <w:r>
+        <w:t>Mawell för Region Sjælland</w:t>
       </w:r>
       <w:r>
         <w:rPr>
           <w:rFonts w:cs="Times New Roman"/>
           <w:szCs w:val="28"/>
         </w:rPr>
+        <w:t xml:space="preserve"> 2012</w:t>
+      </w:r>
+      <w:r>
+        <w:rPr>
+          <w:rFonts w:cs="Times New Roman"/>
+          <w:szCs w:val="28"/>
+        </w:rPr>
+        <w:t>-</w:t>
+      </w:r>
+      <w:r>
+        <w:rPr>
+          <w:rFonts w:cs="Times New Roman"/>
+          <w:szCs w:val="28"/>
+        </w:rPr>
+        <w:t>03</w:t>
+      </w:r>
+      <w:r>
+        <w:rPr>
+          <w:rFonts w:cs="Times New Roman"/>
+          <w:szCs w:val="28"/>
+        </w:rPr>
+        <w:t xml:space="preserve"> – </w:t>
+      </w:r>
+      <w:r>
+        <w:rPr>
+          <w:rFonts w:cs="Times New Roman"/>
+          <w:szCs w:val="28"/>
+        </w:rPr>
+        <w:t>2012</w:t>
+      </w:r>
+      <w:r>
+        <w:rPr>
+          <w:rFonts w:cs="Times New Roman"/>
+          <w:szCs w:val="28"/>
+        </w:rPr>
+        <w:t>-</w:t>
+      </w:r>
+      <w:r>
+        <w:rPr>
+          <w:rFonts w:cs="Times New Roman"/>
+          <w:szCs w:val="28"/>
+        </w:rPr>
+        <w:t>05</w:t>
+      </w:r>
+    </w:p>
+    <w:p>
+      <w:pPr>
+        <w:rPr>
+          <w:i/>
+          <w:color w:val="000000" w:themeColor="text1"/>
+        </w:rPr>
+      </w:pPr>
+      <w:r>
+        <w:rPr>
+          <w:i/>
+          <w:color w:val="000000" w:themeColor="text1"/>
+        </w:rPr>
+        <w:t>Roll: Testanalytiker</w:t>
+      </w:r>
+    </w:p>
+    <w:p>
+      <w:pPr>
+        <w:rPr>
+          <w:color w:val="000000" w:themeColor="text1"/>
+        </w:rPr>
+      </w:pPr>
+    </w:p>
+    <w:p>
+      <w:pPr>
+        <w:pStyle w:val="Ingetavstnd"/>
+        <w:rPr>
+          <w:color w:val="000000" w:themeColor="text1"/>
+        </w:rPr>
+      </w:pPr>
+      <w:r>
+        <w:rPr>
+          <w:color w:val="000000" w:themeColor="text1"/>
+        </w:rPr>
+        <w:t>Traditionell manuell högnivå testning för en komplex röntgenprodukts-integration i de befintliga journalsystemen på sjukhusen som tillhör Danska Region Sjælland. Det var många olika produktleverantörer som hade ansvar och de övergripande kraven var högt skrivna anpassade på avtalsnivå.</w:t>
+      </w:r>
+      <w:r>
+        <w:rPr>
+          <w:color w:val="000000" w:themeColor="text1"/>
+        </w:rPr>
+        <w:t xml:space="preserve"> </w:t>
+      </w:r>
+      <w:r>
+        <w:rPr>
+          <w:color w:val="000000" w:themeColor="text1"/>
+        </w:rPr>
+        <w:t>Hela projektteamet fick tillsammans initialt lappa ihop gapet mellan kraven, leverantörerna, kunden och produkten med empiriskt v</w:t>
+      </w:r>
+      <w:r>
+        <w:rPr>
+          <w:color w:val="000000" w:themeColor="text1"/>
+        </w:rPr>
+        <w:t>erifierbara data och krav som de</w:t>
+      </w:r>
+      <w:r>
+        <w:rPr>
+          <w:color w:val="000000" w:themeColor="text1"/>
+        </w:rPr>
+        <w:t xml:space="preserve"> kunde utgå ifrån i t</w:t>
+      </w:r>
+      <w:r>
+        <w:rPr>
+          <w:color w:val="000000" w:themeColor="text1"/>
+        </w:rPr>
+        <w:t>esterna.</w:t>
+      </w:r>
+    </w:p>
+    <w:p>
+      <w:pPr>
+        <w:pStyle w:val="Ingetavstnd"/>
+        <w:rPr>
+          <w:color w:val="000000" w:themeColor="text1"/>
+        </w:rPr>
+      </w:pPr>
+    </w:p>
+    <w:p>
+      <w:pPr>
+        <w:pStyle w:val="Ingetavstnd"/>
+        <w:rPr>
+          <w:color w:val="000000" w:themeColor="text1"/>
+        </w:rPr>
+      </w:pPr>
+      <w:r>
+        <w:rPr>
+          <w:color w:val="000000" w:themeColor="text1"/>
+        </w:rPr>
+        <w:t>U</w:t>
+      </w:r>
+      <w:r>
+        <w:rPr>
+          <w:color w:val="000000" w:themeColor="text1"/>
+        </w:rPr>
+        <w:t>nder den tiden som Henrik var med i projektet tog de</w:t>
+      </w:r>
+      <w:r>
+        <w:rPr>
+          <w:color w:val="000000" w:themeColor="text1"/>
+        </w:rPr>
+        <w:t xml:space="preserve"> fram teststrategi, utförde datainsamling med hjälp av workshops, intervjuade nyckelpersoner och skrev de första manuella testspecifikationer.</w:t>
+      </w:r>
+    </w:p>
+    <w:p>
+      <w:pPr>
+        <w:pStyle w:val="Ingetavstnd"/>
+        <w:rPr>
+          <w:color w:val="000000" w:themeColor="text1"/>
+        </w:rPr>
+      </w:pPr>
+    </w:p>
+    <w:p>
+      <w:pPr>
+        <w:pStyle w:val="Ingetavstnd"/>
+        <w:rPr>
+          <w:color w:val="000000" w:themeColor="text1"/>
+        </w:rPr>
+      </w:pPr>
+      <w:r>
+        <w:rPr>
+          <w:rFonts w:ascii="Times New Roman" w:eastAsia="Times New Roman" w:hAnsi="Times New Roman" w:cs="Times New Roman"/>
+          <w:i/>
+          <w:iCs/>
+          <w:color w:val="000000" w:themeColor="text1"/>
+        </w:rPr>
+        <w:t>Tekniker/Metoder: W</w:t>
+      </w:r>
+      <w:r>
+        <w:rPr>
+          <w:rFonts w:ascii="Times New Roman" w:eastAsia="Times New Roman" w:hAnsi="Times New Roman" w:cs="Times New Roman"/>
+          <w:i/>
+          <w:iCs/>
+          <w:color w:val="000000" w:themeColor="text1"/>
+        </w:rPr>
+        <w:t>orkshops</w:t>
+      </w:r>
+      <w:r>
+        <w:rPr>
+          <w:rFonts w:ascii="Times New Roman" w:eastAsia="Times New Roman" w:hAnsi="Times New Roman" w:cs="Times New Roman"/>
+          <w:i/>
+          <w:iCs/>
+          <w:color w:val="000000" w:themeColor="text1"/>
+        </w:rPr>
+        <w:t xml:space="preserve">, </w:t>
+      </w:r>
+      <w:r>
+        <w:rPr>
+          <w:rFonts w:ascii="Times New Roman" w:eastAsia="Times New Roman" w:hAnsi="Times New Roman" w:cs="Times New Roman"/>
+          <w:i/>
+          <w:iCs/>
+          <w:color w:val="000000" w:themeColor="text1"/>
+        </w:rPr>
+        <w:t>manuell högnivå testning</w:t>
+      </w:r>
+      <w:r>
+        <w:rPr>
+          <w:rFonts w:ascii="Times New Roman" w:eastAsia="Times New Roman" w:hAnsi="Times New Roman" w:cs="Times New Roman"/>
+          <w:i/>
+          <w:iCs/>
+          <w:color w:val="000000" w:themeColor="text1"/>
+        </w:rPr>
+        <w:t>, datainsamling</w:t>
+      </w:r>
+    </w:p>
+    <w:p>
+      <w:pPr>
+        <w:pStyle w:val="Rubrik1"/>
+        <w:rPr>
+          <w:rFonts w:cs="Times New Roman"/>
+          <w:szCs w:val="28"/>
+        </w:rPr>
+      </w:pPr>
+      <w:r>
+        <w:t xml:space="preserve">SEB IT </w:t>
+      </w:r>
+      <w:r>
+        <w:rPr>
+          <w:rFonts w:cs="Times New Roman"/>
+          <w:szCs w:val="28"/>
+        </w:rPr>
+        <w:t>2011-</w:t>
+      </w:r>
+      <w:r>
+        <w:rPr>
+          <w:rFonts w:cs="Times New Roman"/>
+          <w:szCs w:val="28"/>
+        </w:rPr>
+        <w:t>06</w:t>
+      </w:r>
+      <w:r>
+        <w:rPr>
+          <w:rFonts w:cs="Times New Roman"/>
+          <w:szCs w:val="28"/>
+        </w:rPr>
+        <w:t xml:space="preserve"> – 2012-</w:t>
+      </w:r>
+      <w:r>
+        <w:rPr>
+          <w:rFonts w:cs="Times New Roman"/>
+          <w:szCs w:val="28"/>
+        </w:rPr>
         <w:t>02</w:t>
       </w:r>
     </w:p>
@@ -3195,96 +3706,6 @@
         </w:rPr>
         <w:t>Google spreadsheet</w:t>
       </w:r>
-    </w:p>
-    <w:p>
-      <w:pPr>
-        <w:pStyle w:val="Ingetavstnd"/>
-        <w:rPr>
-          <w:rFonts w:ascii="Times New Roman" w:eastAsia="Times New Roman" w:hAnsi="Times New Roman" w:cs="Times New Roman"/>
-          <w:i/>
-          <w:iCs/>
-          <w:color w:val="000000" w:themeColor="text1"/>
-        </w:rPr>
-      </w:pPr>
-    </w:p>
-    <w:p>
-      <w:pPr>
-        <w:pStyle w:val="Ingetavstnd"/>
-        <w:rPr>
-          <w:rFonts w:ascii="Times New Roman" w:eastAsia="Times New Roman" w:hAnsi="Times New Roman" w:cs="Times New Roman"/>
-          <w:i/>
-          <w:iCs/>
-          <w:color w:val="000000" w:themeColor="text1"/>
-        </w:rPr>
-      </w:pPr>
-    </w:p>
-    <w:p>
-      <w:pPr>
-        <w:pStyle w:val="Ingetavstnd"/>
-        <w:rPr>
-          <w:rFonts w:ascii="Times New Roman" w:eastAsia="Times New Roman" w:hAnsi="Times New Roman" w:cs="Times New Roman"/>
-          <w:i/>
-          <w:iCs/>
-          <w:color w:val="000000" w:themeColor="text1"/>
-        </w:rPr>
-      </w:pPr>
-    </w:p>
-    <w:p>
-      <w:pPr>
-        <w:pStyle w:val="Ingetavstnd"/>
-        <w:rPr>
-          <w:rFonts w:ascii="Times New Roman" w:eastAsia="Times New Roman" w:hAnsi="Times New Roman" w:cs="Times New Roman"/>
-          <w:i/>
-          <w:iCs/>
-          <w:color w:val="000000" w:themeColor="text1"/>
-        </w:rPr>
-      </w:pPr>
-    </w:p>
-    <w:p>
-      <w:pPr>
-        <w:pStyle w:val="Ingetavstnd"/>
-        <w:rPr>
-          <w:rFonts w:ascii="Times New Roman" w:eastAsia="Times New Roman" w:hAnsi="Times New Roman" w:cs="Times New Roman"/>
-          <w:i/>
-          <w:iCs/>
-          <w:color w:val="000000" w:themeColor="text1"/>
-        </w:rPr>
-      </w:pPr>
-    </w:p>
-    <w:p>
-      <w:pPr>
-        <w:pStyle w:val="Ingetavstnd"/>
-        <w:rPr>
-          <w:rFonts w:ascii="Times New Roman" w:eastAsia="Times New Roman" w:hAnsi="Times New Roman" w:cs="Times New Roman"/>
-          <w:i/>
-          <w:iCs/>
-          <w:color w:val="000000" w:themeColor="text1"/>
-        </w:rPr>
-      </w:pPr>
-    </w:p>
-    <w:p>
-      <w:pPr>
-        <w:pStyle w:val="Ingetavstnd"/>
-        <w:rPr>
-          <w:color w:val="000000" w:themeColor="text1"/>
-        </w:rPr>
-      </w:pPr>
-    </w:p>
-    <w:p>
-      <w:pPr>
-        <w:pStyle w:val="Ingetavstnd"/>
-        <w:rPr>
-          <w:color w:val="000000" w:themeColor="text1"/>
-        </w:rPr>
-      </w:pPr>
-    </w:p>
-    <w:p>
-      <w:pPr>
-        <w:pStyle w:val="Ingetavstnd"/>
-        <w:rPr>
-          <w:color w:val="000000" w:themeColor="text1"/>
-        </w:rPr>
-      </w:pPr>
     </w:p>
     <w:p>
       <w:pPr>
@@ -3617,8 +4038,6 @@
       <w:r>
         <w:t>02</w:t>
       </w:r>
-      <w:bookmarkStart w:id="0" w:name="_GoBack"/>
-      <w:bookmarkEnd w:id="0"/>
     </w:p>
     <w:p>
       <w:pPr>
@@ -3722,22 +4141,77 @@
     </w:p>
     <w:p>
       <w:pPr>
+        <w:pStyle w:val="Rubrik1"/>
+      </w:pPr>
+      <w:r>
+        <w:t>K</w:t>
+      </w:r>
+      <w:r>
+        <w:t>arolinska Universitetssjukhuset</w:t>
+      </w:r>
+      <w:r>
+        <w:t xml:space="preserve"> 2007 08 - 2007 11</w:t>
+      </w:r>
+    </w:p>
+    <w:p>
+      <w:pPr>
+        <w:rPr>
+          <w:i/>
+          <w:color w:val="000000" w:themeColor="text1"/>
+        </w:rPr>
+      </w:pPr>
+      <w:r>
+        <w:rPr>
+          <w:i/>
+          <w:color w:val="000000" w:themeColor="text1"/>
+        </w:rPr>
+        <w:t>Roll:</w:t>
+      </w:r>
+      <w:r>
+        <w:rPr>
+          <w:i/>
+          <w:color w:val="000000" w:themeColor="text1"/>
+        </w:rPr>
+        <w:t xml:space="preserve"> Systemutvecklare</w:t>
+      </w:r>
+    </w:p>
+    <w:p>
+      <w:pPr>
+        <w:rPr>
+          <w:color w:val="000000" w:themeColor="text1"/>
+        </w:rPr>
+      </w:pPr>
+    </w:p>
+    <w:p>
+      <w:pPr>
         <w:pStyle w:val="Ingetavstnd"/>
         <w:rPr>
-          <w:rFonts w:ascii="Times New Roman" w:eastAsia="Times New Roman" w:hAnsi="Times New Roman" w:cs="Times New Roman"/>
-          <w:i/>
-          <w:iCs/>
-          <w:color w:val="000000" w:themeColor="text1"/>
-        </w:rPr>
-      </w:pPr>
+          <w:color w:val="000000" w:themeColor="text1"/>
+        </w:rPr>
+      </w:pPr>
+      <w:r>
+        <w:rPr>
+          <w:color w:val="000000" w:themeColor="text1"/>
+        </w:rPr>
+        <w:t>Ett d</w:t>
+      </w:r>
+      <w:r>
+        <w:rPr>
+          <w:color w:val="000000" w:themeColor="text1"/>
+        </w:rPr>
+        <w:t>atastöd för administrativ hantering av provtagning för att upptäcka tarmcancer på ett tidigt stadium. Alla äldre personer som bor i Stockholm blir erbjudna att bli testade gratis. Detta system hantera just denna process, från utskic</w:t>
+      </w:r>
+      <w:r>
+        <w:rPr>
+          <w:color w:val="000000" w:themeColor="text1"/>
+        </w:rPr>
+        <w:t>k till utfall av provtagningen.</w:t>
+      </w:r>
     </w:p>
     <w:p>
       <w:pPr>
         <w:pStyle w:val="Ingetavstnd"/>
         <w:rPr>
-          <w:rFonts w:ascii="Times New Roman" w:eastAsia="Times New Roman" w:hAnsi="Times New Roman" w:cs="Times New Roman"/>
-          <w:i/>
-          <w:iCs/>
           <w:color w:val="000000" w:themeColor="text1"/>
         </w:rPr>
       </w:pPr>
@@ -3752,31 +4226,124 @@
           <w:color w:val="000000" w:themeColor="text1"/>
         </w:rPr>
       </w:pPr>
+      <w:r>
+        <w:rPr>
+          <w:color w:val="000000" w:themeColor="text1"/>
+        </w:rPr>
+        <w:t>Systemet var ett webbaserat system med många funktione</w:t>
+      </w:r>
+      <w:r>
+        <w:rPr>
+          <w:color w:val="000000" w:themeColor="text1"/>
+        </w:rPr>
+        <w:t>r där plattformen var .NET. Henriks</w:t>
+      </w:r>
+      <w:r>
+        <w:rPr>
+          <w:color w:val="000000" w:themeColor="text1"/>
+        </w:rPr>
+        <w:t xml:space="preserve"> arbetsuppgifter var att utveckla och testa de gränssn</w:t>
+      </w:r>
+      <w:r>
+        <w:rPr>
+          <w:color w:val="000000" w:themeColor="text1"/>
+        </w:rPr>
+        <w:t xml:space="preserve">itt och urvalsfunktioner som </w:t>
+      </w:r>
+      <w:r>
+        <w:rPr>
+          <w:color w:val="000000" w:themeColor="text1"/>
+        </w:rPr>
+        <w:t>hantera utskick till personer som erbjuds att bli testade och eventuella återbesök på förek</w:t>
+      </w:r>
+      <w:r>
+        <w:rPr>
+          <w:color w:val="000000" w:themeColor="text1"/>
+        </w:rPr>
+        <w:t>ommande.</w:t>
+      </w:r>
+      <w:r>
+        <w:rPr>
+          <w:rFonts w:ascii="Times New Roman" w:eastAsia="Times New Roman" w:hAnsi="Times New Roman" w:cs="Times New Roman"/>
+          <w:i/>
+          <w:iCs/>
+          <w:color w:val="000000" w:themeColor="text1"/>
+        </w:rPr>
+        <w:t xml:space="preserve"> </w:t>
+      </w:r>
     </w:p>
     <w:p>
       <w:pPr>
         <w:pStyle w:val="Ingetavstnd"/>
         <w:rPr>
-          <w:color w:val="000000" w:themeColor="text1"/>
-        </w:rPr>
-      </w:pPr>
+          <w:rFonts w:ascii="Times New Roman" w:eastAsia="Times New Roman" w:hAnsi="Times New Roman" w:cs="Times New Roman"/>
+          <w:i/>
+          <w:iCs/>
+          <w:color w:val="000000" w:themeColor="text1"/>
+        </w:rPr>
+      </w:pPr>
+    </w:p>
+    <w:p>
+      <w:pPr>
+        <w:pStyle w:val="Ingetavstnd"/>
+        <w:rPr>
+          <w:color w:val="000000" w:themeColor="text1"/>
+        </w:rPr>
+      </w:pPr>
+      <w:r>
+        <w:rPr>
+          <w:rFonts w:ascii="Times New Roman" w:eastAsia="Times New Roman" w:hAnsi="Times New Roman" w:cs="Times New Roman"/>
+          <w:i/>
+          <w:iCs/>
+          <w:color w:val="000000" w:themeColor="text1"/>
+        </w:rPr>
+        <w:t>Tekniker/Metoder:</w:t>
+      </w:r>
+      <w:r>
+        <w:rPr>
+          <w:rFonts w:ascii="Times New Roman" w:eastAsia="Times New Roman" w:hAnsi="Times New Roman" w:cs="Times New Roman"/>
+          <w:i/>
+          <w:iCs/>
+          <w:color w:val="000000" w:themeColor="text1"/>
+        </w:rPr>
+        <w:t xml:space="preserve"> </w:t>
+      </w:r>
+      <w:r>
+        <w:rPr>
+          <w:rFonts w:ascii="Times New Roman" w:eastAsia="Times New Roman" w:hAnsi="Times New Roman" w:cs="Times New Roman"/>
+          <w:i/>
+          <w:iCs/>
+          <w:color w:val="000000" w:themeColor="text1"/>
+        </w:rPr>
+        <w:t>Microsoft Visual Studio 2005, Visual Studio Team System Test Edition 2005, Microsoft SQL Server 2005 och Microsoft Team Foundation Server</w:t>
+      </w:r>
+      <w:r>
+        <w:rPr>
+          <w:rFonts w:ascii="Times New Roman" w:eastAsia="Times New Roman" w:hAnsi="Times New Roman" w:cs="Times New Roman"/>
+          <w:i/>
+          <w:iCs/>
+          <w:color w:val="000000" w:themeColor="text1"/>
+        </w:rPr>
+        <w:t xml:space="preserve"> (TFS)</w:t>
+      </w:r>
     </w:p>
     <w:p>
       <w:pPr>
         <w:pStyle w:val="Rubrik1"/>
       </w:pPr>
       <w:r>
-        <w:t>K</w:t>
-      </w:r>
-      <w:r>
-        <w:t>arolinska Universitetssjukhuset</w:t>
-      </w:r>
-      <w:r>
-        <w:t xml:space="preserve"> 2007 08 - 2007 11</w:t>
-      </w:r>
-    </w:p>
-    <w:p>
-      <w:pPr>
+        <w:t xml:space="preserve">NASDAQ OMX </w:t>
+      </w:r>
+      <w:r>
+        <w:t>2</w:t>
+      </w:r>
+      <w:r>
+        <w:t xml:space="preserve">007 02 - 2007 08 </w:t>
+      </w:r>
+    </w:p>
+    <w:p>
+      <w:pPr>
+        <w:pStyle w:val="Ingetavstnd"/>
         <w:rPr>
           <w:i/>
           <w:color w:val="000000" w:themeColor="text1"/>
@@ -3794,15 +4361,22 @@
           <w:i/>
           <w:color w:val="000000" w:themeColor="text1"/>
         </w:rPr>
-        <w:t xml:space="preserve"> Systemutvecklare</w:t>
-      </w:r>
-    </w:p>
-    <w:p>
-      <w:pPr>
-        <w:rPr>
-          <w:color w:val="000000" w:themeColor="text1"/>
-        </w:rPr>
-      </w:pPr>
+        <w:t xml:space="preserve"> </w:t>
+      </w:r>
+      <w:r>
+        <w:rPr>
+          <w:i/>
+          <w:color w:val="000000" w:themeColor="text1"/>
+        </w:rPr>
+        <w:t>Kravanalytiker/</w:t>
+      </w:r>
+      <w:r>
+        <w:rPr>
+          <w:i/>
+          <w:color w:val="000000" w:themeColor="text1"/>
+        </w:rPr>
+        <w:t>Systemutvecklare</w:t>
+      </w:r>
     </w:p>
     <w:p>
       <w:pPr>
@@ -3811,24 +4385,6 @@
           <w:color w:val="000000" w:themeColor="text1"/>
         </w:rPr>
       </w:pPr>
-      <w:r>
-        <w:rPr>
-          <w:color w:val="000000" w:themeColor="text1"/>
-        </w:rPr>
-        <w:t>Ett d</w:t>
-      </w:r>
-      <w:r>
-        <w:rPr>
-          <w:color w:val="000000" w:themeColor="text1"/>
-        </w:rPr>
-        <w:t>atastöd för administrativ hantering av provtagning för att upptäcka tarmcancer på ett tidigt stadium. Alla äldre personer som bor i Stockholm blir erbjudna att bli testade gratis. Detta system hantera just denna process, från utskic</w:t>
-      </w:r>
-      <w:r>
-        <w:rPr>
-          <w:color w:val="000000" w:themeColor="text1"/>
-        </w:rPr>
-        <w:t>k till utfall av provtagningen.</w:t>
-      </w:r>
     </w:p>
     <w:p>
       <w:pPr>
@@ -3837,6 +4393,54 @@
           <w:color w:val="000000" w:themeColor="text1"/>
         </w:rPr>
       </w:pPr>
+      <w:r>
+        <w:rPr>
+          <w:color w:val="000000" w:themeColor="text1"/>
+        </w:rPr>
+        <w:t>Förstudien</w:t>
+      </w:r>
+      <w:r>
+        <w:rPr>
+          <w:color w:val="000000" w:themeColor="text1"/>
+        </w:rPr>
+        <w:t xml:space="preserve"> omfattade framtagande av krav och </w:t>
+      </w:r>
+      <w:r>
+        <w:rPr>
+          <w:color w:val="000000" w:themeColor="text1"/>
+        </w:rPr>
+        <w:t>tidsestimering</w:t>
+      </w:r>
+      <w:r>
+        <w:rPr>
+          <w:color w:val="000000" w:themeColor="text1"/>
+        </w:rPr>
+        <w:t xml:space="preserve"> för en webbtjänst som bestod</w:t>
+      </w:r>
+      <w:r>
+        <w:rPr>
+          <w:color w:val="000000" w:themeColor="text1"/>
+        </w:rPr>
+        <w:t xml:space="preserve"> av ett arbetsflöde i InfoGl</w:t>
+      </w:r>
+      <w:r>
+        <w:rPr>
+          <w:color w:val="000000" w:themeColor="text1"/>
+        </w:rPr>
+        <w:t>ue (Content Management S</w:t>
+      </w:r>
+      <w:r>
+        <w:rPr>
+          <w:color w:val="000000" w:themeColor="text1"/>
+        </w:rPr>
+        <w:t>ystem</w:t>
+      </w:r>
+      <w:r>
+        <w:rPr>
+          <w:color w:val="000000" w:themeColor="text1"/>
+        </w:rPr>
+        <w:t>).</w:t>
+      </w:r>
     </w:p>
     <w:p>
       <w:pPr>
@@ -3848,62 +4452,175 @@
           <w:color w:val="000000" w:themeColor="text1"/>
         </w:rPr>
       </w:pPr>
-      <w:r>
-        <w:rPr>
-          <w:color w:val="000000" w:themeColor="text1"/>
-        </w:rPr>
-        <w:t>Systemet var ett webbaserat system med många funktione</w:t>
-      </w:r>
-      <w:r>
-        <w:rPr>
-          <w:color w:val="000000" w:themeColor="text1"/>
-        </w:rPr>
-        <w:t>r där plattformen var .NET. Henriks</w:t>
-      </w:r>
-      <w:r>
-        <w:rPr>
-          <w:color w:val="000000" w:themeColor="text1"/>
-        </w:rPr>
-        <w:t xml:space="preserve"> arbetsuppgifter var att utveckla och testa de gränssn</w:t>
-      </w:r>
-      <w:r>
-        <w:rPr>
-          <w:color w:val="000000" w:themeColor="text1"/>
-        </w:rPr>
-        <w:t xml:space="preserve">itt och urvalsfunktioner som </w:t>
-      </w:r>
-      <w:r>
-        <w:rPr>
-          <w:color w:val="000000" w:themeColor="text1"/>
-        </w:rPr>
-        <w:t>hantera utskick till personer som erbjuds att bli testade och eventuella återbesök på förek</w:t>
-      </w:r>
-      <w:r>
-        <w:rPr>
-          <w:color w:val="000000" w:themeColor="text1"/>
-        </w:rPr>
-        <w:t>ommande.</w:t>
-      </w:r>
-      <w:r>
-        <w:rPr>
-          <w:rFonts w:ascii="Times New Roman" w:eastAsia="Times New Roman" w:hAnsi="Times New Roman" w:cs="Times New Roman"/>
-          <w:i/>
-          <w:iCs/>
+    </w:p>
+    <w:p>
+      <w:pPr>
+        <w:pStyle w:val="Ingetavstnd"/>
+        <w:rPr>
+          <w:rFonts w:ascii="Times New Roman" w:eastAsia="Times New Roman" w:hAnsi="Times New Roman" w:cs="Times New Roman"/>
+          <w:i/>
+          <w:iCs/>
+          <w:color w:val="000000" w:themeColor="text1"/>
+        </w:rPr>
+      </w:pPr>
+      <w:r>
+        <w:rPr>
+          <w:rFonts w:ascii="Times New Roman" w:eastAsia="Times New Roman" w:hAnsi="Times New Roman" w:cs="Times New Roman"/>
+          <w:i/>
+          <w:iCs/>
+          <w:color w:val="000000" w:themeColor="text1"/>
+        </w:rPr>
+        <w:t>Tekniker/Metoder:</w:t>
+      </w:r>
+      <w:r>
+        <w:rPr>
+          <w:rFonts w:ascii="Times New Roman" w:eastAsia="Times New Roman" w:hAnsi="Times New Roman" w:cs="Times New Roman"/>
+          <w:i/>
+          <w:iCs/>
+          <w:color w:val="000000" w:themeColor="text1"/>
+        </w:rPr>
+        <w:t xml:space="preserve"> Kravinsamling, </w:t>
+      </w:r>
+      <w:r>
+        <w:rPr>
+          <w:rFonts w:ascii="Times New Roman" w:eastAsia="Times New Roman" w:hAnsi="Times New Roman" w:cs="Times New Roman"/>
+          <w:i/>
+          <w:iCs/>
+          <w:color w:val="000000" w:themeColor="text1"/>
+        </w:rPr>
+        <w:t>InfoGlue CMS</w:t>
+      </w:r>
+    </w:p>
+    <w:p>
+      <w:pPr>
+        <w:pStyle w:val="Rubrik1"/>
+      </w:pPr>
+      <w:r>
+        <w:t xml:space="preserve">Egen konsult vid </w:t>
+      </w:r>
+      <w:r>
+        <w:t>Lidh Reklam</w:t>
+      </w:r>
+      <w:r>
+        <w:t xml:space="preserve"> 2005 04 – 2007 01</w:t>
+      </w:r>
+    </w:p>
+    <w:p>
+      <w:pPr>
+        <w:pStyle w:val="Ingetavstnd"/>
+        <w:rPr>
+          <w:i/>
+          <w:color w:val="000000" w:themeColor="text1"/>
+        </w:rPr>
+      </w:pPr>
+      <w:r>
+        <w:rPr>
+          <w:i/>
+          <w:color w:val="000000" w:themeColor="text1"/>
+        </w:rPr>
+        <w:t>Roll:</w:t>
+      </w:r>
+      <w:r>
+        <w:rPr>
+          <w:i/>
           <w:color w:val="000000" w:themeColor="text1"/>
         </w:rPr>
         <w:t xml:space="preserve"> </w:t>
       </w:r>
-    </w:p>
+      <w:r>
+        <w:rPr>
+          <w:i/>
+          <w:color w:val="000000" w:themeColor="text1"/>
+        </w:rPr>
+        <w:t>Arkitekt</w:t>
+      </w:r>
+    </w:p>
+    <w:p/>
     <w:p>
       <w:pPr>
         <w:pStyle w:val="Ingetavstnd"/>
         <w:rPr>
-          <w:rFonts w:ascii="Times New Roman" w:eastAsia="Times New Roman" w:hAnsi="Times New Roman" w:cs="Times New Roman"/>
-          <w:i/>
-          <w:iCs/>
-          <w:color w:val="000000" w:themeColor="text1"/>
-        </w:rPr>
-      </w:pPr>
+          <w:color w:val="000000" w:themeColor="text1"/>
+        </w:rPr>
+      </w:pPr>
+      <w:r>
+        <w:rPr>
+          <w:color w:val="000000" w:themeColor="text1"/>
+        </w:rPr>
+        <w:t xml:space="preserve">Ett helhetsåtagande av ett nytt affärssystem </w:t>
+      </w:r>
+      <w:r>
+        <w:rPr>
+          <w:color w:val="000000" w:themeColor="text1"/>
+        </w:rPr>
+        <w:t xml:space="preserve">för </w:t>
+      </w:r>
+      <w:r>
+        <w:rPr>
+          <w:color w:val="000000" w:themeColor="text1"/>
+        </w:rPr>
+        <w:t>Lidh Reklam</w:t>
+      </w:r>
+      <w:r>
+        <w:rPr>
+          <w:color w:val="000000" w:themeColor="text1"/>
+        </w:rPr>
+        <w:t xml:space="preserve"> med arv från det befintliga systemet skrivet i COBALT</w:t>
+      </w:r>
+      <w:r>
+        <w:rPr>
+          <w:color w:val="000000" w:themeColor="text1"/>
+        </w:rPr>
+        <w:t xml:space="preserve">. Det var </w:t>
+      </w:r>
+      <w:r>
+        <w:rPr>
+          <w:color w:val="000000" w:themeColor="text1"/>
+        </w:rPr>
+        <w:t xml:space="preserve">Henriks </w:t>
+      </w:r>
+      <w:r>
+        <w:rPr>
+          <w:color w:val="000000" w:themeColor="text1"/>
+        </w:rPr>
+        <w:t>f</w:t>
+      </w:r>
+      <w:r>
+        <w:rPr>
+          <w:color w:val="000000" w:themeColor="text1"/>
+        </w:rPr>
+        <w:t>örsta riktigt stora uppdrag. Han</w:t>
+      </w:r>
+      <w:r>
+        <w:rPr>
+          <w:color w:val="000000" w:themeColor="text1"/>
+        </w:rPr>
+        <w:t xml:space="preserve"> skrev ett avtal med en</w:t>
+      </w:r>
+      <w:r>
+        <w:rPr>
+          <w:color w:val="000000" w:themeColor="text1"/>
+        </w:rPr>
+        <w:t xml:space="preserve"> tunn kravspecifikation med icke empiriskt verifierbara krav. I slutändan resulterade det i att projektet inte kom till avslut</w:t>
+      </w:r>
+      <w:r>
+        <w:rPr>
+          <w:color w:val="000000" w:themeColor="text1"/>
+        </w:rPr>
+        <w:t xml:space="preserve"> </w:t>
+      </w:r>
+      <w:r>
+        <w:rPr>
+          <w:color w:val="000000" w:themeColor="text1"/>
+        </w:rPr>
+        <w:t>vilket han drog stor lärdom av och också är den största anledningen till varför han har specialiserat sig inom krav och test</w:t>
+      </w:r>
+      <w:r>
+        <w:rPr>
+          <w:color w:val="000000" w:themeColor="text1"/>
+        </w:rPr>
+        <w:t>.</w:t>
+      </w:r>
     </w:p>
     <w:p>
       <w:pPr>
@@ -3912,41 +4629,43 @@
           <w:color w:val="000000" w:themeColor="text1"/>
         </w:rPr>
       </w:pPr>
-      <w:r>
-        <w:rPr>
-          <w:rFonts w:ascii="Times New Roman" w:eastAsia="Times New Roman" w:hAnsi="Times New Roman" w:cs="Times New Roman"/>
-          <w:i/>
-          <w:iCs/>
-          <w:color w:val="000000" w:themeColor="text1"/>
-        </w:rPr>
-        <w:t>Tekniker/Metoder:</w:t>
-      </w:r>
-      <w:r>
-        <w:rPr>
-          <w:rFonts w:ascii="Times New Roman" w:eastAsia="Times New Roman" w:hAnsi="Times New Roman" w:cs="Times New Roman"/>
-          <w:i/>
-          <w:iCs/>
-          <w:color w:val="000000" w:themeColor="text1"/>
-        </w:rPr>
-        <w:t xml:space="preserve"> </w:t>
-      </w:r>
-      <w:r>
-        <w:rPr>
-          <w:rFonts w:ascii="Times New Roman" w:eastAsia="Times New Roman" w:hAnsi="Times New Roman" w:cs="Times New Roman"/>
-          <w:i/>
-          <w:iCs/>
-          <w:color w:val="000000" w:themeColor="text1"/>
-        </w:rPr>
-        <w:t>Microsoft Visual Studio 2005, Visual Studio Team System Test Edition 2005, Microsoft SQL Server 2005 och Microsoft Team Foundation Server</w:t>
-      </w:r>
-      <w:r>
-        <w:rPr>
-          <w:rFonts w:ascii="Times New Roman" w:eastAsia="Times New Roman" w:hAnsi="Times New Roman" w:cs="Times New Roman"/>
-          <w:i/>
-          <w:iCs/>
-          <w:color w:val="000000" w:themeColor="text1"/>
-        </w:rPr>
-        <w:t xml:space="preserve"> (TFS)</w:t>
+    </w:p>
+    <w:p>
+      <w:pPr>
+        <w:pStyle w:val="Ingetavstnd"/>
+        <w:rPr>
+          <w:rFonts w:ascii="Times New Roman" w:eastAsia="Times New Roman" w:hAnsi="Times New Roman" w:cs="Times New Roman"/>
+          <w:i/>
+          <w:iCs/>
+          <w:color w:val="000000" w:themeColor="text1"/>
+        </w:rPr>
+      </w:pPr>
+      <w:r>
+        <w:rPr>
+          <w:rFonts w:ascii="Times New Roman" w:eastAsia="Times New Roman" w:hAnsi="Times New Roman" w:cs="Times New Roman"/>
+          <w:i/>
+          <w:iCs/>
+          <w:color w:val="000000" w:themeColor="text1"/>
+        </w:rPr>
+        <w:t>Tekniker/Metoder</w:t>
+      </w:r>
+      <w:r>
+        <w:rPr>
+          <w:rFonts w:ascii="Times New Roman" w:eastAsia="Times New Roman" w:hAnsi="Times New Roman" w:cs="Times New Roman"/>
+          <w:i/>
+          <w:iCs/>
+          <w:color w:val="000000" w:themeColor="text1"/>
+        </w:rPr>
+        <w:t xml:space="preserve">: </w:t>
+      </w:r>
+      <w:r>
+        <w:rPr>
+          <w:rFonts w:ascii="Times New Roman" w:eastAsia="Times New Roman" w:hAnsi="Times New Roman" w:cs="Times New Roman"/>
+          <w:i/>
+          <w:iCs/>
+          <w:color w:val="000000" w:themeColor="text1"/>
+        </w:rPr>
+        <w:t>Java, J2EE, PostgreSQL</w:t>
       </w:r>
     </w:p>
     <w:p>
@@ -3957,355 +4676,9 @@
         <w:adjustRightInd w:val="0"/>
         <w:spacing w:after="240"/>
         <w:rPr>
-          <w:rFonts w:ascii="Times" w:hAnsi="Times" w:cs="Times"/>
-          <w:b/>
-          <w:bCs/>
-          <w:color w:val="000000" w:themeColor="text1"/>
-          <w:sz w:val="32"/>
-          <w:szCs w:val="32"/>
-        </w:rPr>
-      </w:pPr>
-    </w:p>
-    <w:p>
-      <w:pPr>
-        <w:pStyle w:val="Rubrik1"/>
-      </w:pPr>
-      <w:r>
-        <w:t xml:space="preserve">NASDAQ OMX </w:t>
-      </w:r>
-      <w:r>
-        <w:t>2</w:t>
-      </w:r>
-      <w:r>
-        <w:t xml:space="preserve">007 02 - 2007 08 </w:t>
-      </w:r>
-    </w:p>
-    <w:p>
-      <w:pPr>
-        <w:pStyle w:val="Ingetavstnd"/>
-        <w:rPr>
-          <w:i/>
-          <w:color w:val="000000" w:themeColor="text1"/>
-        </w:rPr>
-      </w:pPr>
-      <w:r>
-        <w:rPr>
-          <w:i/>
-          <w:color w:val="000000" w:themeColor="text1"/>
-        </w:rPr>
-        <w:t>Roll:</w:t>
-      </w:r>
-      <w:r>
-        <w:rPr>
-          <w:i/>
-          <w:color w:val="000000" w:themeColor="text1"/>
-        </w:rPr>
-        <w:t xml:space="preserve"> </w:t>
-      </w:r>
-      <w:r>
-        <w:rPr>
-          <w:i/>
-          <w:color w:val="000000" w:themeColor="text1"/>
-        </w:rPr>
-        <w:t>Kravanalytiker/</w:t>
-      </w:r>
-      <w:r>
-        <w:rPr>
-          <w:i/>
-          <w:color w:val="000000" w:themeColor="text1"/>
-        </w:rPr>
-        <w:t>Systemutvecklare</w:t>
-      </w:r>
-    </w:p>
-    <w:p>
-      <w:pPr>
-        <w:pStyle w:val="Ingetavstnd"/>
-        <w:rPr>
-          <w:color w:val="000000" w:themeColor="text1"/>
-        </w:rPr>
-      </w:pPr>
-    </w:p>
-    <w:p>
-      <w:pPr>
-        <w:pStyle w:val="Ingetavstnd"/>
-        <w:rPr>
-          <w:color w:val="000000" w:themeColor="text1"/>
-        </w:rPr>
-      </w:pPr>
-      <w:r>
-        <w:rPr>
-          <w:color w:val="000000" w:themeColor="text1"/>
-        </w:rPr>
-        <w:t>Förstudien</w:t>
-      </w:r>
-      <w:r>
-        <w:rPr>
-          <w:color w:val="000000" w:themeColor="text1"/>
-        </w:rPr>
-        <w:t xml:space="preserve"> omfattade framtagande av krav och </w:t>
-      </w:r>
-      <w:r>
-        <w:rPr>
-          <w:color w:val="000000" w:themeColor="text1"/>
-        </w:rPr>
-        <w:t>tidsestimering</w:t>
-      </w:r>
-      <w:r>
-        <w:rPr>
-          <w:color w:val="000000" w:themeColor="text1"/>
-        </w:rPr>
-        <w:t xml:space="preserve"> för en webbtjänst som bestod</w:t>
-      </w:r>
-      <w:r>
-        <w:rPr>
-          <w:color w:val="000000" w:themeColor="text1"/>
-        </w:rPr>
-        <w:t xml:space="preserve"> av ett arbetsflöde i InfoGl</w:t>
-      </w:r>
-      <w:r>
-        <w:rPr>
-          <w:color w:val="000000" w:themeColor="text1"/>
-        </w:rPr>
-        <w:t>ue (Content Management S</w:t>
-      </w:r>
-      <w:r>
-        <w:rPr>
-          <w:color w:val="000000" w:themeColor="text1"/>
-        </w:rPr>
-        <w:t>ystem</w:t>
-      </w:r>
-      <w:r>
-        <w:rPr>
-          <w:color w:val="000000" w:themeColor="text1"/>
-        </w:rPr>
-        <w:t>).</w:t>
-      </w:r>
-    </w:p>
-    <w:p>
-      <w:pPr>
-        <w:pStyle w:val="Ingetavstnd"/>
-        <w:rPr>
-          <w:rFonts w:ascii="Times New Roman" w:eastAsia="Times New Roman" w:hAnsi="Times New Roman" w:cs="Times New Roman"/>
-          <w:i/>
-          <w:iCs/>
-          <w:color w:val="000000" w:themeColor="text1"/>
-        </w:rPr>
-      </w:pPr>
-    </w:p>
-    <w:p>
-      <w:pPr>
-        <w:pStyle w:val="Ingetavstnd"/>
-        <w:rPr>
-          <w:rFonts w:ascii="Times New Roman" w:eastAsia="Times New Roman" w:hAnsi="Times New Roman" w:cs="Times New Roman"/>
-          <w:i/>
-          <w:iCs/>
-          <w:color w:val="000000" w:themeColor="text1"/>
-        </w:rPr>
-      </w:pPr>
-      <w:r>
-        <w:rPr>
-          <w:rFonts w:ascii="Times New Roman" w:eastAsia="Times New Roman" w:hAnsi="Times New Roman" w:cs="Times New Roman"/>
-          <w:i/>
-          <w:iCs/>
-          <w:color w:val="000000" w:themeColor="text1"/>
-        </w:rPr>
-        <w:t>Tekniker/Metoder:</w:t>
-      </w:r>
-      <w:r>
-        <w:rPr>
-          <w:rFonts w:ascii="Times New Roman" w:eastAsia="Times New Roman" w:hAnsi="Times New Roman" w:cs="Times New Roman"/>
-          <w:i/>
-          <w:iCs/>
-          <w:color w:val="000000" w:themeColor="text1"/>
-        </w:rPr>
-        <w:t xml:space="preserve"> Kravinsamling, </w:t>
-      </w:r>
-      <w:r>
-        <w:rPr>
-          <w:rFonts w:ascii="Times New Roman" w:eastAsia="Times New Roman" w:hAnsi="Times New Roman" w:cs="Times New Roman"/>
-          <w:i/>
-          <w:iCs/>
-          <w:color w:val="000000" w:themeColor="text1"/>
-        </w:rPr>
-        <w:t>InfoGlue CMS</w:t>
-      </w:r>
-    </w:p>
-    <w:p>
-      <w:pPr>
-        <w:pStyle w:val="Rubrik1"/>
-      </w:pPr>
-      <w:r>
-        <w:t xml:space="preserve">Egen konsult vid </w:t>
-      </w:r>
-      <w:r>
-        <w:t>Lidh Reklam</w:t>
-      </w:r>
-      <w:r>
-        <w:t xml:space="preserve"> 2005 04 – 2007 01</w:t>
-      </w:r>
-    </w:p>
-    <w:p>
-      <w:pPr>
-        <w:pStyle w:val="Ingetavstnd"/>
-        <w:rPr>
-          <w:i/>
-          <w:color w:val="000000" w:themeColor="text1"/>
-        </w:rPr>
-      </w:pPr>
-      <w:r>
-        <w:rPr>
-          <w:i/>
-          <w:color w:val="000000" w:themeColor="text1"/>
-        </w:rPr>
-        <w:t>Roll:</w:t>
-      </w:r>
-      <w:r>
-        <w:rPr>
-          <w:i/>
-          <w:color w:val="000000" w:themeColor="text1"/>
-        </w:rPr>
-        <w:t xml:space="preserve"> </w:t>
-      </w:r>
-      <w:r>
-        <w:rPr>
-          <w:i/>
-          <w:color w:val="000000" w:themeColor="text1"/>
-        </w:rPr>
-        <w:t>Arkitekt</w:t>
-      </w:r>
-    </w:p>
-    <w:p/>
-    <w:p>
-      <w:pPr>
-        <w:pStyle w:val="Ingetavstnd"/>
-        <w:rPr>
-          <w:color w:val="000000" w:themeColor="text1"/>
-        </w:rPr>
-      </w:pPr>
-      <w:r>
-        <w:rPr>
-          <w:color w:val="000000" w:themeColor="text1"/>
-        </w:rPr>
-        <w:t xml:space="preserve">Ett helhetsåtagande av ett nytt affärssystem </w:t>
-      </w:r>
-      <w:r>
-        <w:rPr>
-          <w:color w:val="000000" w:themeColor="text1"/>
-        </w:rPr>
-        <w:t xml:space="preserve">för </w:t>
-      </w:r>
-      <w:r>
-        <w:rPr>
-          <w:color w:val="000000" w:themeColor="text1"/>
-        </w:rPr>
-        <w:t>Lidh Reklam</w:t>
-      </w:r>
-      <w:r>
-        <w:rPr>
-          <w:color w:val="000000" w:themeColor="text1"/>
-        </w:rPr>
-        <w:t xml:space="preserve"> med arv från det befintliga systemet skrivet i COBALT</w:t>
-      </w:r>
-      <w:r>
-        <w:rPr>
-          <w:color w:val="000000" w:themeColor="text1"/>
-        </w:rPr>
-        <w:t xml:space="preserve">. Det var </w:t>
-      </w:r>
-      <w:r>
-        <w:rPr>
-          <w:color w:val="000000" w:themeColor="text1"/>
-        </w:rPr>
-        <w:t xml:space="preserve">Henriks </w:t>
-      </w:r>
-      <w:r>
-        <w:rPr>
-          <w:color w:val="000000" w:themeColor="text1"/>
-        </w:rPr>
-        <w:t>f</w:t>
-      </w:r>
-      <w:r>
-        <w:rPr>
-          <w:color w:val="000000" w:themeColor="text1"/>
-        </w:rPr>
-        <w:t>örsta riktigt stora uppdrag. Han</w:t>
-      </w:r>
-      <w:r>
-        <w:rPr>
-          <w:color w:val="000000" w:themeColor="text1"/>
-        </w:rPr>
-        <w:t xml:space="preserve"> skrev ett avtal med en</w:t>
-      </w:r>
-      <w:r>
-        <w:rPr>
-          <w:color w:val="000000" w:themeColor="text1"/>
-        </w:rPr>
-        <w:t xml:space="preserve"> tunn kravspecifikation med icke empiriskt verifierbara krav. I slutändan resulterade det i att projektet inte kom till avslut</w:t>
-      </w:r>
-      <w:r>
-        <w:rPr>
-          <w:color w:val="000000" w:themeColor="text1"/>
-        </w:rPr>
-        <w:t xml:space="preserve"> </w:t>
-      </w:r>
-      <w:r>
-        <w:rPr>
-          <w:color w:val="000000" w:themeColor="text1"/>
-        </w:rPr>
-        <w:t>vilket han drog stor lärdom av och också är den största anledningen till varför han har specialiserat sig inom krav och test</w:t>
-      </w:r>
-      <w:r>
-        <w:rPr>
-          <w:color w:val="000000" w:themeColor="text1"/>
-        </w:rPr>
-        <w:t>.</w:t>
-      </w:r>
-    </w:p>
-    <w:p>
-      <w:pPr>
-        <w:pStyle w:val="Ingetavstnd"/>
-        <w:rPr>
-          <w:color w:val="000000" w:themeColor="text1"/>
-        </w:rPr>
-      </w:pPr>
-    </w:p>
-    <w:p>
-      <w:pPr>
-        <w:pStyle w:val="Ingetavstnd"/>
-        <w:rPr>
-          <w:rFonts w:ascii="Times New Roman" w:eastAsia="Times New Roman" w:hAnsi="Times New Roman" w:cs="Times New Roman"/>
-          <w:i/>
-          <w:iCs/>
-          <w:color w:val="000000" w:themeColor="text1"/>
-        </w:rPr>
-      </w:pPr>
-      <w:r>
-        <w:rPr>
-          <w:rFonts w:ascii="Times New Roman" w:eastAsia="Times New Roman" w:hAnsi="Times New Roman" w:cs="Times New Roman"/>
-          <w:i/>
-          <w:iCs/>
-          <w:color w:val="000000" w:themeColor="text1"/>
-        </w:rPr>
-        <w:t>Tekniker/Metoder</w:t>
-      </w:r>
-      <w:r>
-        <w:rPr>
-          <w:rFonts w:ascii="Times New Roman" w:eastAsia="Times New Roman" w:hAnsi="Times New Roman" w:cs="Times New Roman"/>
-          <w:i/>
-          <w:iCs/>
-          <w:color w:val="000000" w:themeColor="text1"/>
-        </w:rPr>
-        <w:t xml:space="preserve">: </w:t>
-      </w:r>
-      <w:r>
-        <w:rPr>
-          <w:rFonts w:ascii="Times New Roman" w:eastAsia="Times New Roman" w:hAnsi="Times New Roman" w:cs="Times New Roman"/>
-          <w:i/>
-          <w:iCs/>
-          <w:color w:val="000000" w:themeColor="text1"/>
-        </w:rPr>
-        <w:t>Java, J2EE, PostgreSQL</w:t>
-      </w:r>
+          <w:color w:val="000000" w:themeColor="text1"/>
+        </w:rPr>
+      </w:pPr>
     </w:p>
     <w:p>
       <w:pPr>
@@ -4345,18 +4718,6 @@
     </w:p>
     <w:p>
       <w:pPr>
-        <w:widowControl w:val="0"/>
-        <w:autoSpaceDE w:val="0"/>
-        <w:autoSpaceDN w:val="0"/>
-        <w:adjustRightInd w:val="0"/>
-        <w:spacing w:after="240"/>
-        <w:rPr>
-          <w:color w:val="000000" w:themeColor="text1"/>
-        </w:rPr>
-      </w:pPr>
-    </w:p>
-    <w:p>
-      <w:pPr>
         <w:pStyle w:val="Rubrik1"/>
       </w:pPr>
       <w:r>
@@ -4573,6 +4934,170 @@
     </w:p>
     <w:p>
       <w:pPr>
+        <w:pStyle w:val="Ingetavstnd"/>
+        <w:rPr>
+          <w:color w:val="000000" w:themeColor="text1"/>
+        </w:rPr>
+      </w:pPr>
+    </w:p>
+    <w:p>
+      <w:pPr>
+        <w:pStyle w:val="Ingetavstnd"/>
+        <w:rPr>
+          <w:b/>
+          <w:color w:val="000000" w:themeColor="text1"/>
+          <w:sz w:val="28"/>
+          <w:szCs w:val="28"/>
+        </w:rPr>
+      </w:pPr>
+      <w:r>
+        <w:rPr>
+          <w:b/>
+          <w:color w:val="000000" w:themeColor="text1"/>
+          <w:sz w:val="28"/>
+          <w:szCs w:val="28"/>
+        </w:rPr>
+        <w:t>Övriga projekt</w:t>
+      </w:r>
+    </w:p>
+    <w:p>
+      <w:pPr>
+        <w:pStyle w:val="Ingetavstnd"/>
+        <w:rPr>
+          <w:color w:val="000000" w:themeColor="text1"/>
+        </w:rPr>
+      </w:pPr>
+    </w:p>
+    <w:p>
+      <w:pPr>
+        <w:pStyle w:val="Ingetavstnd"/>
+        <w:rPr>
+          <w:b/>
+          <w:color w:val="000000" w:themeColor="text1"/>
+          <w:sz w:val="28"/>
+          <w:szCs w:val="28"/>
+        </w:rPr>
+      </w:pPr>
+      <w:r>
+        <w:rPr>
+          <w:b/>
+          <w:color w:val="000000" w:themeColor="text1"/>
+          <w:sz w:val="28"/>
+          <w:szCs w:val="28"/>
+        </w:rPr>
+        <w:t>WordPress Plugin utveckling</w:t>
+      </w:r>
+      <w:r>
+        <w:rPr>
+          <w:b/>
+          <w:color w:val="000000" w:themeColor="text1"/>
+          <w:sz w:val="28"/>
+          <w:szCs w:val="28"/>
+        </w:rPr>
+        <w:t xml:space="preserve"> 2013-02 </w:t>
+      </w:r>
+      <w:r>
+        <w:rPr>
+          <w:b/>
+          <w:color w:val="000000" w:themeColor="text1"/>
+          <w:sz w:val="28"/>
+          <w:szCs w:val="28"/>
+        </w:rPr>
+        <w:t>– nu</w:t>
+      </w:r>
+    </w:p>
+    <w:p>
+      <w:pPr>
+        <w:pStyle w:val="Ingetavstnd"/>
+        <w:rPr>
+          <w:i/>
+          <w:color w:val="000000" w:themeColor="text1"/>
+        </w:rPr>
+      </w:pPr>
+      <w:r>
+        <w:rPr>
+          <w:i/>
+          <w:color w:val="000000" w:themeColor="text1"/>
+        </w:rPr>
+        <w:t>Privat, (öppen källkod GPL-3.0)</w:t>
+      </w:r>
+    </w:p>
+    <w:p>
+      <w:pPr>
+        <w:pStyle w:val="Ingetavstnd"/>
+        <w:rPr>
+          <w:color w:val="000000" w:themeColor="text1"/>
+        </w:rPr>
+      </w:pPr>
+    </w:p>
+    <w:p>
+      <w:pPr>
+        <w:pStyle w:val="Ingetavstnd"/>
+        <w:rPr>
+          <w:color w:val="000000" w:themeColor="text1"/>
+        </w:rPr>
+      </w:pPr>
+      <w:r>
+        <w:rPr>
+          <w:color w:val="000000" w:themeColor="text1"/>
+        </w:rPr>
+        <w:t>Med en enkelt syntax t ex [imdb:title] ersätts taggarna med data från IMDb Mobile Applications (ett publik RESTful API som exponera IMDb:s databas). Koden är väl dokumenterad, testad och innehåller inga checkstyle errors. Code coverage ligger på 100</w:t>
+      </w:r>
+      <w:r>
+        <w:rPr>
+          <w:color w:val="000000" w:themeColor="text1"/>
+        </w:rPr>
+        <w:t xml:space="preserve"> </w:t>
+      </w:r>
+      <w:r>
+        <w:rPr>
+          <w:color w:val="000000" w:themeColor="text1"/>
+        </w:rPr>
+        <w:t>%. Testmiljön som drivs av Jenkins är helautomatiserad och testar pluginets kodförändringar i 14 olika WordPress releaser.</w:t>
+      </w:r>
+    </w:p>
+    <w:p>
+      <w:pPr>
+        <w:pStyle w:val="Ingetavstnd"/>
+        <w:rPr>
+          <w:color w:val="000000" w:themeColor="text1"/>
+        </w:rPr>
+      </w:pPr>
+    </w:p>
+    <w:p>
+      <w:pPr>
+        <w:pStyle w:val="Ingetavstnd"/>
+        <w:rPr>
+          <w:i/>
+          <w:color w:val="000000" w:themeColor="text1"/>
+        </w:rPr>
+      </w:pPr>
+      <w:r>
+        <w:rPr>
+          <w:i/>
+          <w:color w:val="000000" w:themeColor="text1"/>
+        </w:rPr>
+        <w:t>Tekniker/Metoder</w:t>
+      </w:r>
+    </w:p>
+    <w:p>
+      <w:pPr>
+        <w:pStyle w:val="Ingetavstnd"/>
+        <w:rPr>
+          <w:i/>
+          <w:color w:val="000000" w:themeColor="text1"/>
+        </w:rPr>
+      </w:pPr>
+      <w:r>
+        <w:rPr>
+          <w:i/>
+          <w:color w:val="000000" w:themeColor="text1"/>
+        </w:rPr>
+        <w:t>WordPress API, PHP 5, PHPUnit, Jenkins, Checkstyle, PHP Depend</w:t>
+      </w:r>
+    </w:p>
+    <w:p>
+      <w:pPr>
         <w:pStyle w:val="Rubrik1"/>
       </w:pPr>
       <w:r>
@@ -4598,19 +5123,55 @@
         <w:rPr>
           <w:color w:val="000000" w:themeColor="text1"/>
         </w:rPr>
-        <w:t>På fritiden umgås han helst med sin sambo Lina och deras</w:t>
-      </w:r>
-      <w:r>
-        <w:rPr>
-          <w:color w:val="000000" w:themeColor="text1"/>
-        </w:rPr>
-        <w:t xml:space="preserve"> tre barn Zelda (6 år), Zimon (5 år) </w:t>
-      </w:r>
-      <w:r>
-        <w:rPr>
-          <w:color w:val="000000" w:themeColor="text1"/>
-        </w:rPr>
-        <w:t>och Zid (1 år). Tidigare har han</w:t>
+        <w:t xml:space="preserve">På fritiden </w:t>
+      </w:r>
+      <w:r>
+        <w:rPr>
+          <w:color w:val="000000" w:themeColor="text1"/>
+        </w:rPr>
+        <w:t>är det familjen som är viktigast med</w:t>
+      </w:r>
+      <w:r>
+        <w:rPr>
+          <w:color w:val="000000" w:themeColor="text1"/>
+        </w:rPr>
+        <w:t xml:space="preserve"> sambo</w:t>
+      </w:r>
+      <w:r>
+        <w:rPr>
+          <w:color w:val="000000" w:themeColor="text1"/>
+        </w:rPr>
+        <w:t>n</w:t>
+      </w:r>
+      <w:r>
+        <w:rPr>
+          <w:color w:val="000000" w:themeColor="text1"/>
+        </w:rPr>
+        <w:t xml:space="preserve"> Lina och deras</w:t>
+      </w:r>
+      <w:r>
+        <w:rPr>
+          <w:color w:val="000000" w:themeColor="text1"/>
+        </w:rPr>
+        <w:t xml:space="preserve"> fyra barn Zelda (född 2007), Zimon (född 2008), Zid (född 2012</w:t>
+      </w:r>
+      <w:r>
+        <w:rPr>
+          <w:color w:val="000000" w:themeColor="text1"/>
+        </w:rPr>
+        <w:t>)</w:t>
+      </w:r>
+      <w:r>
+        <w:rPr>
+          <w:color w:val="000000" w:themeColor="text1"/>
+        </w:rPr>
+        <w:t xml:space="preserve"> och Zoe (född 2014)</w:t>
+      </w:r>
+      <w:r>
+        <w:rPr>
+          <w:color w:val="000000" w:themeColor="text1"/>
+        </w:rPr>
+        <w:t>. Tidigare har han</w:t>
       </w:r>
       <w:r>
         <w:rPr>
@@ -4622,37 +5183,7 @@
         <w:rPr>
           <w:color w:val="000000" w:themeColor="text1"/>
         </w:rPr>
-        <w:t xml:space="preserve">gatör under mästerskapen. Han tycker om att titta på film, spela </w:t>
-      </w:r>
-      <w:r>
-        <w:rPr>
-          <w:color w:val="000000" w:themeColor="text1"/>
-        </w:rPr>
-        <w:t>p</w:t>
-      </w:r>
-      <w:r>
-        <w:rPr>
-          <w:color w:val="000000" w:themeColor="text1"/>
-        </w:rPr>
-        <w:t>oker</w:t>
-      </w:r>
-      <w:r>
-        <w:rPr>
-          <w:color w:val="000000" w:themeColor="text1"/>
-        </w:rPr>
-        <w:t xml:space="preserve"> och laga schy</w:t>
-      </w:r>
-      <w:r>
-        <w:rPr>
-          <w:color w:val="000000" w:themeColor="text1"/>
-        </w:rPr>
-        <w:t>s</w:t>
-      </w:r>
-      <w:r>
-        <w:rPr>
-          <w:color w:val="000000" w:themeColor="text1"/>
-        </w:rPr>
-        <w:t>st husmanskost.</w:t>
+        <w:t>gatör.</w:t>
       </w:r>
     </w:p>
     <w:p>
@@ -7709,7 +8240,7 @@
 </file>
 
 <file path=customXml/itemProps1.xml><?xml version="1.0" encoding="utf-8"?>
-<ds:datastoreItem xmlns:ds="http://schemas.openxmlformats.org/officeDocument/2006/customXml" ds:itemID="{7F244029-9D9F-5643-B371-A6C2A03AEC90}">
+<ds:datastoreItem xmlns:ds="http://schemas.openxmlformats.org/officeDocument/2006/customXml" ds:itemID="{2C191E6F-B36F-A84E-BB79-E4841B27EE6E}">
   <ds:schemaRefs>
     <ds:schemaRef ds:uri="http://schemas.openxmlformats.org/officeDocument/2006/bibliography"/>
   </ds:schemaRefs>

</xml_diff>